<commit_message>
Edited my 1A term
</commit_message>
<xml_diff>
--- a/CourseCritique.docx
+++ b/CourseCritique.docx
@@ -1,6 +1,6 @@
 
 <file path=word/document.xml><?xml version="1.0" encoding="utf-8"?>
-<w:document xmlns:wpc="http://schemas.microsoft.com/office/word/2010/wordprocessingCanvas" xmlns:cx="http://schemas.microsoft.com/office/drawing/2014/chartex" xmlns:cx1="http://schemas.microsoft.com/office/drawing/2015/9/8/chartex" xmlns:cx2="http://schemas.microsoft.com/office/drawing/2015/10/21/chartex" xmlns:cx3="http://schemas.microsoft.com/office/drawing/2016/5/9/chartex" xmlns:cx4="http://schemas.microsoft.com/office/drawing/2016/5/10/chartex" xmlns:cx5="http://schemas.microsoft.com/office/drawing/2016/5/11/chartex" xmlns:cx6="http://schemas.microsoft.com/office/drawing/2016/5/12/chartex" xmlns:cx7="http://schemas.microsoft.com/office/drawing/2016/5/13/chartex" xmlns:cx8="http://schemas.microsoft.com/office/drawing/2016/5/14/chartex" xmlns:mc="http://schemas.openxmlformats.org/markup-compatibility/2006" xmlns:aink="http://schemas.microsoft.com/office/drawing/2016/ink" xmlns:am3d="http://schemas.microsoft.com/office/drawing/2017/model3d" xmlns:o="urn:schemas-microsoft-com:office:office" xmlns:r="http://schemas.openxmlformats.org/officeDocument/2006/relationships" xmlns:m="http://schemas.openxmlformats.org/officeDocument/2006/math" xmlns:v="urn:schemas-microsoft-com:vml" xmlns:wp14="http://schemas.microsoft.com/office/word/2010/wordprocessingDrawing" xmlns:wp="http://schemas.openxmlformats.org/drawingml/2006/wordprocessingDrawing" xmlns:w10="urn:schemas-microsoft-com:office:word" xmlns:w="http://schemas.openxmlformats.org/wordprocessingml/2006/main" xmlns:w14="http://schemas.microsoft.com/office/word/2010/wordml" xmlns:w15="http://schemas.microsoft.com/office/word/2012/wordml" xmlns:w16cid="http://schemas.microsoft.com/office/word/2016/wordml/cid" xmlns:w16se="http://schemas.microsoft.com/office/word/2015/wordml/symex" xmlns:wpg="http://schemas.microsoft.com/office/word/2010/wordprocessingGroup" xmlns:wpi="http://schemas.microsoft.com/office/word/2010/wordprocessingInk" xmlns:wne="http://schemas.microsoft.com/office/word/2006/wordml" xmlns:wps="http://schemas.microsoft.com/office/word/2010/wordprocessingShape" mc:Ignorable="w14 w15 w16se w16cid wp14">
+<w:document xmlns:wpc="http://schemas.microsoft.com/office/word/2010/wordprocessingCanvas" xmlns:cx="http://schemas.microsoft.com/office/drawing/2014/chartex" xmlns:cx1="http://schemas.microsoft.com/office/drawing/2015/9/8/chartex" xmlns:cx2="http://schemas.microsoft.com/office/drawing/2015/10/21/chartex" xmlns:cx3="http://schemas.microsoft.com/office/drawing/2016/5/9/chartex" xmlns:cx4="http://schemas.microsoft.com/office/drawing/2016/5/10/chartex" xmlns:cx5="http://schemas.microsoft.com/office/drawing/2016/5/11/chartex" xmlns:cx6="http://schemas.microsoft.com/office/drawing/2016/5/12/chartex" xmlns:cx7="http://schemas.microsoft.com/office/drawing/2016/5/13/chartex" xmlns:cx8="http://schemas.microsoft.com/office/drawing/2016/5/14/chartex" xmlns:mc="http://schemas.openxmlformats.org/markup-compatibility/2006" xmlns:aink="http://schemas.microsoft.com/office/drawing/2016/ink" xmlns:am3d="http://schemas.microsoft.com/office/drawing/2017/model3d" xmlns:o="urn:schemas-microsoft-com:office:office" xmlns:r="http://schemas.openxmlformats.org/officeDocument/2006/relationships" xmlns:m="http://schemas.openxmlformats.org/officeDocument/2006/math" xmlns:v="urn:schemas-microsoft-com:vml" xmlns:wp14="http://schemas.microsoft.com/office/word/2010/wordprocessingDrawing" xmlns:wp="http://schemas.openxmlformats.org/drawingml/2006/wordprocessingDrawing" xmlns:w10="urn:schemas-microsoft-com:office:word" xmlns:w="http://schemas.openxmlformats.org/wordprocessingml/2006/main" xmlns:w14="http://schemas.microsoft.com/office/word/2010/wordml" xmlns:w15="http://schemas.microsoft.com/office/word/2012/wordml" xmlns:w16cex="http://schemas.microsoft.com/office/word/2018/wordml/cex" xmlns:w16cid="http://schemas.microsoft.com/office/word/2016/wordml/cid" xmlns:w16="http://schemas.microsoft.com/office/word/2018/wordml" xmlns:w16se="http://schemas.microsoft.com/office/word/2015/wordml/symex" xmlns:wpg="http://schemas.microsoft.com/office/word/2010/wordprocessingGroup" xmlns:wpi="http://schemas.microsoft.com/office/word/2010/wordprocessingInk" xmlns:wne="http://schemas.microsoft.com/office/word/2006/wordml" xmlns:wps="http://schemas.microsoft.com/office/word/2010/wordprocessingShape" mc:Ignorable="w14 w15 w16se w16cid w16 w16cex wp14">
   <w:body>
     <w:p>
       <w:pPr>
@@ -34,15 +34,71 @@
           <w:iCs/>
           <w:lang w:val="en-US"/>
         </w:rPr>
-        <w:t xml:space="preserve">What an interesting course. This was the first Chemical Engineering related course I </w:t>
-      </w:r>
-      <w:r>
-        <w:rPr>
-          <w:i/>
-          <w:iCs/>
-          <w:lang w:val="en-US"/>
-        </w:rPr>
-        <w:t xml:space="preserve">took. In terms of course content I already forgot most of the concepts but I will always remember process flow and equilibrium. CHE 100 does not require heavy mathematical skills nor extensive knowledge of chemical knowledge. Instead it requires understanding mass balance, mol balance, and controlling inputs and outputs. </w:t>
+        <w:t>This was</w:t>
+      </w:r>
+      <w:r>
+        <w:rPr>
+          <w:i/>
+          <w:iCs/>
+          <w:lang w:val="en-US"/>
+        </w:rPr>
+        <w:t xml:space="preserve"> an interesting course. This was the first Chemical Engineering related course I </w:t>
+      </w:r>
+      <w:r>
+        <w:rPr>
+          <w:i/>
+          <w:iCs/>
+          <w:lang w:val="en-US"/>
+        </w:rPr>
+        <w:t>took. In terms of course content</w:t>
+      </w:r>
+      <w:r>
+        <w:rPr>
+          <w:i/>
+          <w:iCs/>
+          <w:lang w:val="en-US"/>
+        </w:rPr>
+        <w:t>,</w:t>
+      </w:r>
+      <w:r>
+        <w:rPr>
+          <w:i/>
+          <w:iCs/>
+          <w:lang w:val="en-US"/>
+        </w:rPr>
+        <w:t xml:space="preserve"> I already forgot most of the </w:t>
+      </w:r>
+      <w:r>
+        <w:rPr>
+          <w:i/>
+          <w:iCs/>
+          <w:lang w:val="en-US"/>
+        </w:rPr>
+        <w:t>concepts,</w:t>
+      </w:r>
+      <w:r>
+        <w:rPr>
+          <w:i/>
+          <w:iCs/>
+          <w:lang w:val="en-US"/>
+        </w:rPr>
+        <w:t xml:space="preserve"> but </w:t>
+      </w:r>
+      <w:r>
+        <w:rPr>
+          <w:i/>
+          <w:iCs/>
+          <w:lang w:val="en-US"/>
+        </w:rPr>
+        <w:t xml:space="preserve">the one that that I still remember is </w:t>
+      </w:r>
+      <w:r>
+        <w:rPr>
+          <w:i/>
+          <w:iCs/>
+          <w:lang w:val="en-US"/>
+        </w:rPr>
+        <w:t xml:space="preserve">process flow and equilibrium. CHE 100 does not require heavy mathematical skills nor extensive knowledge of chemical knowledge. Instead it requires understanding mass balance, mol balance, and controlling inputs and outputs. </w:t>
       </w:r>
     </w:p>
     <w:p>
@@ -68,23 +124,103 @@
           <w:iCs/>
           <w:lang w:val="en-US"/>
         </w:rPr>
-        <w:t xml:space="preserve">. Instead of one professor they had 2 professor (Professor Boxin Zhao and Professor Michael Tam). Prof Tam taught the first half of the course while Prof Zhao taught the tutorials. After the midterm, they switched. </w:t>
-      </w:r>
-      <w:r>
-        <w:rPr>
-          <w:i/>
-          <w:iCs/>
-          <w:lang w:val="en-US"/>
-        </w:rPr>
-        <w:t>There were weekly tutorials and they were mandatory. In the first half of the tutorial, the Prof held a quick review session on the concepts taught in class and in the second half was the weekly quiz.</w:t>
-      </w:r>
-      <w:r>
-        <w:rPr>
-          <w:i/>
-          <w:iCs/>
-          <w:lang w:val="en-US"/>
-        </w:rPr>
-        <w:t xml:space="preserve"> In my personal opinion, the quizzes were a good reflection on the material taught in class and forced you to study in order to do well in them. </w:t>
+        <w:t>. Instead of one professor</w:t>
+      </w:r>
+      <w:r>
+        <w:rPr>
+          <w:i/>
+          <w:iCs/>
+          <w:lang w:val="en-US"/>
+        </w:rPr>
+        <w:t xml:space="preserve"> teaching,</w:t>
+      </w:r>
+      <w:r>
+        <w:rPr>
+          <w:i/>
+          <w:iCs/>
+          <w:lang w:val="en-US"/>
+        </w:rPr>
+        <w:t xml:space="preserve"> they had 2 professor</w:t>
+      </w:r>
+      <w:r>
+        <w:rPr>
+          <w:i/>
+          <w:iCs/>
+          <w:lang w:val="en-US"/>
+        </w:rPr>
+        <w:t>s</w:t>
+      </w:r>
+      <w:r>
+        <w:rPr>
+          <w:i/>
+          <w:iCs/>
+          <w:lang w:val="en-US"/>
+        </w:rPr>
+        <w:t xml:space="preserve"> (Professor Boxin Zhao and Professor Michael Tam). Prof Tam taught the first half of the course while Prof Zhao taught the tutorials. After the midterm, they switched</w:t>
+      </w:r>
+      <w:r>
+        <w:rPr>
+          <w:i/>
+          <w:iCs/>
+          <w:lang w:val="en-US"/>
+        </w:rPr>
+        <w:t xml:space="preserve"> roles</w:t>
+      </w:r>
+      <w:r>
+        <w:rPr>
+          <w:i/>
+          <w:iCs/>
+          <w:lang w:val="en-US"/>
+        </w:rPr>
+        <w:t xml:space="preserve">. </w:t>
+      </w:r>
+      <w:r>
+        <w:rPr>
+          <w:i/>
+          <w:iCs/>
+          <w:lang w:val="en-US"/>
+        </w:rPr>
+        <w:t>There were weekly tutorials and they were mandatory. In the first half of the tutorial, the Prof</w:t>
+      </w:r>
+      <w:r>
+        <w:rPr>
+          <w:i/>
+          <w:iCs/>
+          <w:lang w:val="en-US"/>
+        </w:rPr>
+        <w:t>essor</w:t>
+      </w:r>
+      <w:r>
+        <w:rPr>
+          <w:i/>
+          <w:iCs/>
+          <w:lang w:val="en-US"/>
+        </w:rPr>
+        <w:t xml:space="preserve"> held a quick review session on the concepts taught in class and in the second half was the weekly quiz.</w:t>
+      </w:r>
+      <w:r>
+        <w:rPr>
+          <w:i/>
+          <w:iCs/>
+          <w:lang w:val="en-US"/>
+        </w:rPr>
+        <w:t xml:space="preserve"> In my </w:t>
+      </w:r>
+      <w:r>
+        <w:rPr>
+          <w:i/>
+          <w:iCs/>
+          <w:lang w:val="en-US"/>
+        </w:rPr>
+        <w:t>opinion</w:t>
+      </w:r>
+      <w:r>
+        <w:rPr>
+          <w:i/>
+          <w:iCs/>
+          <w:lang w:val="en-US"/>
+        </w:rPr>
+        <w:t xml:space="preserve">, the quizzes were a good reflection on the material taught in class and forced you to study in order to do well in them. </w:t>
       </w:r>
     </w:p>
     <w:p>
@@ -110,7 +246,23 @@
           <w:iCs/>
           <w:lang w:val="en-US"/>
         </w:rPr>
-        <w:t xml:space="preserve">component that was held by a different professor (Professor Jeff Gostik). This was one of the worst labs I have ever taken. The labs were a mess and were very random. We started off learning how to use excel and write lab reports. It was in this course that I learned the importance of word automation, citation management, and figure/diagram creation. Although this was useful, it had little to no connection to Chemical Engineering which was very </w:t>
+        <w:t xml:space="preserve">component that was held by a different professor (Professor Jeff Gostik). This was one of the worst labs I have ever taken. The labs were a mess and were very random. We started off learning how to use </w:t>
+      </w:r>
+      <w:r>
+        <w:rPr>
+          <w:i/>
+          <w:iCs/>
+          <w:lang w:val="en-US"/>
+        </w:rPr>
+        <w:t>E</w:t>
+      </w:r>
+      <w:r>
+        <w:rPr>
+          <w:i/>
+          <w:iCs/>
+          <w:lang w:val="en-US"/>
+        </w:rPr>
+        <w:t xml:space="preserve">xcel and write lab reports. It was in this course that I learned the importance of word automation, citation management, and figure/diagram creation. Although this was useful, it had little to no connection to Chemical Engineering which was very </w:t>
       </w:r>
       <w:r>
         <w:rPr>
@@ -126,15 +278,71 @@
           <w:iCs/>
           <w:lang w:val="en-US"/>
         </w:rPr>
-        <w:t xml:space="preserve"> for a first year chemical engineering core course. He then had us learn how to use AutoCad PID (</w:t>
-      </w:r>
-      <w:r>
-        <w:rPr>
-          <w:i/>
-          <w:iCs/>
-          <w:lang w:val="en-US"/>
-        </w:rPr>
-        <w:t xml:space="preserve">A software for creating </w:t>
+        <w:t xml:space="preserve"> for a </w:t>
+      </w:r>
+      <w:r>
+        <w:rPr>
+          <w:i/>
+          <w:iCs/>
+          <w:lang w:val="en-US"/>
+        </w:rPr>
+        <w:t>first-year</w:t>
+      </w:r>
+      <w:r>
+        <w:rPr>
+          <w:i/>
+          <w:iCs/>
+          <w:lang w:val="en-US"/>
+        </w:rPr>
+        <w:t xml:space="preserve"> </w:t>
+      </w:r>
+      <w:r>
+        <w:rPr>
+          <w:i/>
+          <w:iCs/>
+          <w:lang w:val="en-US"/>
+        </w:rPr>
+        <w:t>C</w:t>
+      </w:r>
+      <w:r>
+        <w:rPr>
+          <w:i/>
+          <w:iCs/>
+          <w:lang w:val="en-US"/>
+        </w:rPr>
+        <w:t xml:space="preserve">hemical </w:t>
+      </w:r>
+      <w:r>
+        <w:rPr>
+          <w:i/>
+          <w:iCs/>
+          <w:lang w:val="en-US"/>
+        </w:rPr>
+        <w:t>E</w:t>
+      </w:r>
+      <w:r>
+        <w:rPr>
+          <w:i/>
+          <w:iCs/>
+          <w:lang w:val="en-US"/>
+        </w:rPr>
+        <w:t>ngineering core course. He then had us learn how to use AutoCad PID (</w:t>
+      </w:r>
+      <w:r>
+        <w:rPr>
+          <w:i/>
+          <w:iCs/>
+          <w:lang w:val="en-US"/>
+        </w:rPr>
+        <w:t>a</w:t>
+      </w:r>
+      <w:r>
+        <w:rPr>
+          <w:i/>
+          <w:iCs/>
+          <w:lang w:val="en-US"/>
+        </w:rPr>
+        <w:t xml:space="preserve"> software for creating </w:t>
       </w:r>
       <w:r>
         <w:rPr>
@@ -158,7 +366,23 @@
           <w:iCs/>
           <w:lang w:val="en-US"/>
         </w:rPr>
-        <w:t xml:space="preserve"> to replicate the piping diagram for the liquid nitrogen tank system outside of E6) He wanted a PID diagram which none of us knew what they were and how to even create one. The funny thing is that Jeff Gostik doesn’t even know how to use the </w:t>
+        <w:t xml:space="preserve"> to replicate the piping diagram for the liquid nitrogen tank system outside of E6) He wanted </w:t>
+      </w:r>
+      <w:r>
+        <w:rPr>
+          <w:i/>
+          <w:iCs/>
+          <w:lang w:val="en-US"/>
+        </w:rPr>
+        <w:t>us to design a</w:t>
+      </w:r>
+      <w:r>
+        <w:rPr>
+          <w:i/>
+          <w:iCs/>
+          <w:lang w:val="en-US"/>
+        </w:rPr>
+        <w:t xml:space="preserve"> PID diagram which none of us knew what they were and how to even create one. The funny thing is that Jeff Gostik doesn’t even know how to use the </w:t>
       </w:r>
       <w:r>
         <w:rPr>
@@ -174,15 +398,47 @@
           <w:iCs/>
           <w:lang w:val="en-US"/>
         </w:rPr>
-        <w:t xml:space="preserve"> yet he expects first years to learn how to use the software and connect the pipes with the correct valves and other equipment in 1 week time.</w:t>
-      </w:r>
-      <w:r>
-        <w:rPr>
-          <w:i/>
-          <w:iCs/>
-          <w:lang w:val="en-US"/>
-        </w:rPr>
-        <w:t xml:space="preserve"> I know many students ditched the AutoCad software and just used Microsoft Paint to create them.</w:t>
+        <w:t xml:space="preserve"> yet he expects first years to learn how to use the software and connect the pipes with the correct valves and other equipment in </w:t>
+      </w:r>
+      <w:r>
+        <w:rPr>
+          <w:i/>
+          <w:iCs/>
+          <w:lang w:val="en-US"/>
+        </w:rPr>
+        <w:t>1</w:t>
+      </w:r>
+      <w:r>
+        <w:rPr>
+          <w:i/>
+          <w:iCs/>
+          <w:lang w:val="en-US"/>
+        </w:rPr>
+        <w:t xml:space="preserve"> week time.</w:t>
+      </w:r>
+      <w:r>
+        <w:rPr>
+          <w:i/>
+          <w:iCs/>
+          <w:lang w:val="en-US"/>
+        </w:rPr>
+        <w:t xml:space="preserve"> I know </w:t>
+      </w:r>
+      <w:r>
+        <w:rPr>
+          <w:i/>
+          <w:iCs/>
+          <w:lang w:val="en-US"/>
+        </w:rPr>
+        <w:t xml:space="preserve">that </w:t>
+      </w:r>
+      <w:r>
+        <w:rPr>
+          <w:i/>
+          <w:iCs/>
+          <w:lang w:val="en-US"/>
+        </w:rPr>
+        <w:t>many students ditched the AutoCad software and just used Microsoft Paint to create them.</w:t>
       </w:r>
       <w:r>
         <w:rPr>
@@ -206,7 +462,23 @@
           <w:iCs/>
           <w:lang w:val="en-US"/>
         </w:rPr>
-        <w:t xml:space="preserve">learning very basic python which he struggled teaching as well. </w:t>
+        <w:t xml:space="preserve">learning very basic </w:t>
+      </w:r>
+      <w:r>
+        <w:rPr>
+          <w:i/>
+          <w:iCs/>
+          <w:lang w:val="en-US"/>
+        </w:rPr>
+        <w:t>P</w:t>
+      </w:r>
+      <w:r>
+        <w:rPr>
+          <w:i/>
+          <w:iCs/>
+          <w:lang w:val="en-US"/>
+        </w:rPr>
+        <w:t xml:space="preserve">ython which he struggled teaching as well. </w:t>
       </w:r>
       <w:r>
         <w:rPr>
@@ -310,25 +582,23 @@
           <w:iCs/>
           <w:lang w:val="en-US"/>
         </w:rPr>
-        <w:t>chemistry background from high school who thought that this course was a breeze.</w:t>
-      </w:r>
-    </w:p>
-    <w:p>
-      <w:pPr>
-        <w:jc w:val="both"/>
-        <w:rPr>
-          <w:i/>
-          <w:iCs/>
-          <w:lang w:val="en-US"/>
-        </w:rPr>
-      </w:pPr>
-      <w:r>
-        <w:rPr>
-          <w:i/>
-          <w:iCs/>
-          <w:lang w:val="en-US"/>
-        </w:rPr>
-        <w:t>Personally, I thought that this course was easy if you did practice problems. There were only 5-6 different types of problems and as long as you figured out the pattern, all you needed to do was plug and chug numbers</w:t>
+        <w:t>C</w:t>
+      </w:r>
+      <w:r>
+        <w:rPr>
+          <w:i/>
+          <w:iCs/>
+          <w:lang w:val="en-US"/>
+        </w:rPr>
+        <w:t>hemistry background from high school</w:t>
+      </w:r>
+      <w:r>
+        <w:rPr>
+          <w:i/>
+          <w:iCs/>
+          <w:lang w:val="en-US"/>
+        </w:rPr>
+        <w:t xml:space="preserve"> and breezed right through this course</w:t>
       </w:r>
       <w:r>
         <w:rPr>
@@ -354,15 +624,89 @@
           <w:iCs/>
           <w:lang w:val="en-US"/>
         </w:rPr>
-        <w:t xml:space="preserve">For the course structure, there were no labs, weekly online assignments, weekly tutorial assignments, 1 midterm and 1 final. For the weekly online assignments, there was usually 10 questions and you had 3 chances to submit your answer. These questions will be the same as your peers but with just different numbers. I would advise that you work together as some of the questions are tricky and wordy. </w:t>
-      </w:r>
-      <w:r>
-        <w:rPr>
-          <w:i/>
-          <w:iCs/>
-          <w:lang w:val="en-US"/>
-        </w:rPr>
-        <w:t xml:space="preserve">For the weekly tutorial assignments, all you needed to do was show up and answer 2-3 questions. You were given the entire 3 hours and you could collaborate and ask the TA for help. These are very beneficial and I would </w:t>
+        <w:t>Personally, I thought that this course was easy if you did</w:t>
+      </w:r>
+      <w:r>
+        <w:rPr>
+          <w:i/>
+          <w:iCs/>
+          <w:lang w:val="en-US"/>
+        </w:rPr>
+        <w:t xml:space="preserve"> the</w:t>
+      </w:r>
+      <w:r>
+        <w:rPr>
+          <w:i/>
+          <w:iCs/>
+          <w:lang w:val="en-US"/>
+        </w:rPr>
+        <w:t xml:space="preserve"> practice problems. There were only 5-6 different types of problems and as long as you figured out the pattern, all you needed to do was plug and chug numbers</w:t>
+      </w:r>
+      <w:r>
+        <w:rPr>
+          <w:i/>
+          <w:iCs/>
+          <w:lang w:val="en-US"/>
+        </w:rPr>
+        <w:t>.</w:t>
+      </w:r>
+    </w:p>
+    <w:p>
+      <w:pPr>
+        <w:jc w:val="both"/>
+        <w:rPr>
+          <w:i/>
+          <w:iCs/>
+          <w:lang w:val="en-US"/>
+        </w:rPr>
+      </w:pPr>
+      <w:r>
+        <w:rPr>
+          <w:i/>
+          <w:iCs/>
+          <w:lang w:val="en-US"/>
+        </w:rPr>
+        <w:t>For the course structure, there were no labs, weekly online assignments, weekly tutorial assignments, 1 midterm</w:t>
+      </w:r>
+      <w:r>
+        <w:rPr>
+          <w:i/>
+          <w:iCs/>
+          <w:lang w:val="en-US"/>
+        </w:rPr>
+        <w:t>,</w:t>
+      </w:r>
+      <w:r>
+        <w:rPr>
+          <w:i/>
+          <w:iCs/>
+          <w:lang w:val="en-US"/>
+        </w:rPr>
+        <w:t xml:space="preserve"> and 1 final. For the online assignments, there was usually 10 questions and you had 3 chances to submit your answer. These questions </w:t>
+      </w:r>
+      <w:r>
+        <w:rPr>
+          <w:i/>
+          <w:iCs/>
+          <w:lang w:val="en-US"/>
+        </w:rPr>
+        <w:t>were the same as my</w:t>
+      </w:r>
+      <w:r>
+        <w:rPr>
+          <w:i/>
+          <w:iCs/>
+          <w:lang w:val="en-US"/>
+        </w:rPr>
+        <w:t xml:space="preserve"> peers but with just different numbers. I would advise that you work together as some of the questions are tricky and wordy. </w:t>
+      </w:r>
+      <w:r>
+        <w:rPr>
+          <w:i/>
+          <w:iCs/>
+          <w:lang w:val="en-US"/>
+        </w:rPr>
+        <w:t xml:space="preserve">Also, seek help from the </w:t>
       </w:r>
       <w:r>
         <w:rPr>
@@ -371,7 +715,47 @@
           <w:lang w:val="en-US"/>
         </w:rPr>
         <w:lastRenderedPageBreak/>
-        <w:t xml:space="preserve">highly recommend that you go to them They are easy marks and they help you identify what areas you are struggling with and get the help that you need. </w:t>
+        <w:t xml:space="preserve">WEEF TA’s if you get stuck. </w:t>
+      </w:r>
+      <w:r>
+        <w:rPr>
+          <w:i/>
+          <w:iCs/>
+          <w:lang w:val="en-US"/>
+        </w:rPr>
+        <w:t xml:space="preserve">For the tutorial assignments, all you needed to do was show up and answer 2-3 questions. You were given the entire 3 hours and you could collaborate and ask the TA for help. These are very </w:t>
+      </w:r>
+      <w:r>
+        <w:rPr>
+          <w:i/>
+          <w:iCs/>
+          <w:lang w:val="en-US"/>
+        </w:rPr>
+        <w:t>beneficial,</w:t>
+      </w:r>
+      <w:r>
+        <w:rPr>
+          <w:i/>
+          <w:iCs/>
+          <w:lang w:val="en-US"/>
+        </w:rPr>
+        <w:t xml:space="preserve"> and I would highly recommend that you go to them</w:t>
+      </w:r>
+      <w:r>
+        <w:rPr>
+          <w:i/>
+          <w:iCs/>
+          <w:lang w:val="en-US"/>
+        </w:rPr>
+        <w:t>.</w:t>
+      </w:r>
+      <w:r>
+        <w:rPr>
+          <w:i/>
+          <w:iCs/>
+          <w:lang w:val="en-US"/>
+        </w:rPr>
+        <w:t xml:space="preserve"> They are easy marks and they help you identify what areas you are struggling with and get the help that you need. </w:t>
       </w:r>
     </w:p>
     <w:p>
@@ -405,7 +789,63 @@
           <w:iCs/>
           <w:lang w:val="en-US"/>
         </w:rPr>
-        <w:t>The format changes pretty much every year but I would recommend that you study past finals as the types of questions don’t really change from year to year.</w:t>
+        <w:t>of hell week (I had written 4 midterms previously</w:t>
+      </w:r>
+      <w:r>
+        <w:rPr>
+          <w:i/>
+          <w:iCs/>
+          <w:lang w:val="en-US"/>
+        </w:rPr>
+        <w:t xml:space="preserve"> that week</w:t>
+      </w:r>
+      <w:r>
+        <w:rPr>
+          <w:i/>
+          <w:iCs/>
+          <w:lang w:val="en-US"/>
+        </w:rPr>
+        <w:t>)</w:t>
+      </w:r>
+      <w:r>
+        <w:rPr>
+          <w:i/>
+          <w:iCs/>
+          <w:lang w:val="en-US"/>
+        </w:rPr>
+        <w:t>.</w:t>
+      </w:r>
+      <w:r>
+        <w:rPr>
+          <w:i/>
+          <w:iCs/>
+          <w:lang w:val="en-US"/>
+        </w:rPr>
+        <w:t xml:space="preserve"> </w:t>
+      </w:r>
+      <w:r>
+        <w:rPr>
+          <w:i/>
+          <w:iCs/>
+          <w:lang w:val="en-US"/>
+        </w:rPr>
+        <w:t xml:space="preserve">The format changes pretty much every year but I would recommend that you study past finals as the types of questions </w:t>
+      </w:r>
+      <w:r>
+        <w:rPr>
+          <w:i/>
+          <w:iCs/>
+          <w:lang w:val="en-US"/>
+        </w:rPr>
+        <w:t>do not</w:t>
+      </w:r>
+      <w:r>
+        <w:rPr>
+          <w:i/>
+          <w:iCs/>
+          <w:lang w:val="en-US"/>
+        </w:rPr>
+        <w:t xml:space="preserve"> really change from year to year.</w:t>
       </w:r>
       <w:r>
         <w:rPr>
@@ -470,33 +910,177 @@
           <w:iCs/>
           <w:lang w:val="en-US"/>
         </w:rPr>
-        <w:t xml:space="preserve">Linear Algebra was a very hard course for me. The main reason why I thought this course was so difficult was because I did not have a strong background with vectors and matrixes. Although looking back it is an easy concept to grasp, in first year I could not wrap my mind around these 2 concepts until the very end of the course. </w:t>
-      </w:r>
-    </w:p>
-    <w:p>
-      <w:pPr>
-        <w:jc w:val="both"/>
-        <w:rPr>
-          <w:i/>
-          <w:iCs/>
-          <w:lang w:val="en-US"/>
-        </w:rPr>
-      </w:pPr>
-      <w:r>
-        <w:rPr>
-          <w:i/>
-          <w:iCs/>
-          <w:lang w:val="en-US"/>
-        </w:rPr>
-        <w:t xml:space="preserve">Luckily, most of you guys would have seen matrixes and vectors in your high school so you would been introduced to these concepts that don’t look familiar to most students. </w:t>
-      </w:r>
-      <w:r>
-        <w:rPr>
-          <w:i/>
-          <w:iCs/>
-          <w:lang w:val="en-US"/>
-        </w:rPr>
-        <w:t xml:space="preserve">This is a strand of math that is very important in engineering especially those who are in electrical, mechanical, and tron. This course sets you up for </w:t>
+        <w:t xml:space="preserve">Linear Algebra was a very hard course for me. The main reason why I thought this course was so difficult was because I did not have a strong background with vectors and matrixes. </w:t>
+      </w:r>
+      <w:r>
+        <w:rPr>
+          <w:i/>
+          <w:iCs/>
+          <w:lang w:val="en-US"/>
+        </w:rPr>
+        <w:t>As an upper year looking back on</w:t>
+      </w:r>
+      <w:r>
+        <w:rPr>
+          <w:i/>
+          <w:iCs/>
+          <w:lang w:val="en-US"/>
+        </w:rPr>
+        <w:t xml:space="preserve"> my</w:t>
+      </w:r>
+      <w:r>
+        <w:rPr>
+          <w:i/>
+          <w:iCs/>
+          <w:lang w:val="en-US"/>
+        </w:rPr>
+        <w:t xml:space="preserve"> freshman self, </w:t>
+      </w:r>
+      <w:r>
+        <w:rPr>
+          <w:i/>
+          <w:iCs/>
+          <w:lang w:val="en-US"/>
+        </w:rPr>
+        <w:t xml:space="preserve">it </w:t>
+      </w:r>
+      <w:r>
+        <w:rPr>
+          <w:i/>
+          <w:iCs/>
+          <w:lang w:val="en-US"/>
+        </w:rPr>
+        <w:t>wa</w:t>
+      </w:r>
+      <w:r>
+        <w:rPr>
+          <w:i/>
+          <w:iCs/>
+          <w:lang w:val="en-US"/>
+        </w:rPr>
+        <w:t>s an easy concept to grasp</w:t>
+      </w:r>
+      <w:r>
+        <w:rPr>
+          <w:i/>
+          <w:iCs/>
+          <w:lang w:val="en-US"/>
+        </w:rPr>
+        <w:t>. However,</w:t>
+      </w:r>
+      <w:r>
+        <w:rPr>
+          <w:i/>
+          <w:iCs/>
+          <w:lang w:val="en-US"/>
+        </w:rPr>
+        <w:t xml:space="preserve"> in first year I </w:t>
+      </w:r>
+      <w:r>
+        <w:rPr>
+          <w:i/>
+          <w:iCs/>
+          <w:lang w:val="en-US"/>
+        </w:rPr>
+        <w:t xml:space="preserve">just </w:t>
+      </w:r>
+      <w:r>
+        <w:rPr>
+          <w:i/>
+          <w:iCs/>
+          <w:lang w:val="en-US"/>
+        </w:rPr>
+        <w:t xml:space="preserve">could not wrap my mind around these 2 concepts until the very end of the course. </w:t>
+      </w:r>
+    </w:p>
+    <w:p>
+      <w:pPr>
+        <w:jc w:val="both"/>
+        <w:rPr>
+          <w:i/>
+          <w:iCs/>
+          <w:lang w:val="en-US"/>
+        </w:rPr>
+      </w:pPr>
+      <w:r>
+        <w:rPr>
+          <w:i/>
+          <w:iCs/>
+          <w:lang w:val="en-US"/>
+        </w:rPr>
+        <w:t>Luckily, most of you guys would have seen matrixes and vectors in your high school so you would been introduced to these concepts</w:t>
+      </w:r>
+      <w:r>
+        <w:rPr>
+          <w:i/>
+          <w:iCs/>
+          <w:lang w:val="en-US"/>
+        </w:rPr>
+        <w:t xml:space="preserve"> early</w:t>
+      </w:r>
+      <w:r>
+        <w:rPr>
+          <w:i/>
+          <w:iCs/>
+          <w:lang w:val="en-US"/>
+        </w:rPr>
+        <w:t xml:space="preserve">. </w:t>
+      </w:r>
+      <w:r>
+        <w:rPr>
+          <w:i/>
+          <w:iCs/>
+          <w:lang w:val="en-US"/>
+        </w:rPr>
+        <w:t>This is a strand of math that is very important in engineering especially those who are in</w:t>
+      </w:r>
+      <w:r>
+        <w:rPr>
+          <w:i/>
+          <w:iCs/>
+          <w:lang w:val="en-US"/>
+        </w:rPr>
+        <w:t xml:space="preserve"> E</w:t>
+      </w:r>
+      <w:r>
+        <w:rPr>
+          <w:i/>
+          <w:iCs/>
+          <w:lang w:val="en-US"/>
+        </w:rPr>
+        <w:t xml:space="preserve">lectrical, </w:t>
+      </w:r>
+      <w:r>
+        <w:rPr>
+          <w:i/>
+          <w:iCs/>
+          <w:lang w:val="en-US"/>
+        </w:rPr>
+        <w:t>M</w:t>
+      </w:r>
+      <w:r>
+        <w:rPr>
+          <w:i/>
+          <w:iCs/>
+          <w:lang w:val="en-US"/>
+        </w:rPr>
+        <w:t xml:space="preserve">echanical, and </w:t>
+      </w:r>
+      <w:r>
+        <w:rPr>
+          <w:i/>
+          <w:iCs/>
+          <w:lang w:val="en-US"/>
+        </w:rPr>
+        <w:t>Mechatronics</w:t>
+      </w:r>
+      <w:r>
+        <w:rPr>
+          <w:i/>
+          <w:iCs/>
+          <w:lang w:val="en-US"/>
+        </w:rPr>
+        <w:t xml:space="preserve">. This course sets you up for </w:t>
       </w:r>
       <w:r>
         <w:rPr>
@@ -554,7 +1138,7 @@
           <w:iCs/>
           <w:lang w:val="en-US"/>
         </w:rPr>
-        <w:t>terms of course structure there were weekly tutorial quizzes that you had to attend, 1 midterm</w:t>
+        <w:t>terms of course structure</w:t>
       </w:r>
       <w:r>
         <w:rPr>
@@ -570,7 +1154,39 @@
           <w:iCs/>
           <w:lang w:val="en-US"/>
         </w:rPr>
-        <w:t xml:space="preserve"> and 1 final. The weekly tutorial quizzes are usually a set of questions and you have 50 minutes to finish them. I personally didn’t do to well in them because I didn’t do a lot of practice problems. My advice that I would give you would be to review the course notes 1-2 days before the quiz and do a couple of practice problems. You will do infinitely better on the quizzes</w:t>
+        <w:t xml:space="preserve"> there were weekly tutorial quizzes that you had to attend, 1 midterm</w:t>
+      </w:r>
+      <w:r>
+        <w:rPr>
+          <w:i/>
+          <w:iCs/>
+          <w:lang w:val="en-US"/>
+        </w:rPr>
+        <w:t>,</w:t>
+      </w:r>
+      <w:r>
+        <w:rPr>
+          <w:i/>
+          <w:iCs/>
+          <w:lang w:val="en-US"/>
+        </w:rPr>
+        <w:t xml:space="preserve"> and 1 final. The weekly tutorial quizzes are usually a set of questions and you have 50 minutes to finish them. I personally didn’t do to</w:t>
+      </w:r>
+      <w:r>
+        <w:rPr>
+          <w:i/>
+          <w:iCs/>
+          <w:lang w:val="en-US"/>
+        </w:rPr>
+        <w:t>o</w:t>
+      </w:r>
+      <w:r>
+        <w:rPr>
+          <w:i/>
+          <w:iCs/>
+          <w:lang w:val="en-US"/>
+        </w:rPr>
+        <w:t xml:space="preserve"> well in them because I didn’t do a lot of practice problems. My advice that I would give you would be to review the course notes 1-2 days before the quiz and do a couple of practice problems. You will do infinitely better on the quizzes</w:t>
       </w:r>
       <w:r>
         <w:rPr>
@@ -628,7 +1244,23 @@
           <w:iCs/>
           <w:lang w:val="en-US"/>
         </w:rPr>
-        <w:t xml:space="preserve">This is just general advice but keep in mind that everyone learns differently and has their own methods of studying. It is key to </w:t>
+        <w:t xml:space="preserve">This is just general advice </w:t>
+      </w:r>
+      <w:r>
+        <w:rPr>
+          <w:i/>
+          <w:iCs/>
+          <w:lang w:val="en-US"/>
+        </w:rPr>
+        <w:t>and</w:t>
+      </w:r>
+      <w:r>
+        <w:rPr>
+          <w:i/>
+          <w:iCs/>
+          <w:lang w:val="en-US"/>
+        </w:rPr>
+        <w:t xml:space="preserve"> keep in mind that everyone learns differently and has their own methods of studying. It is key to </w:t>
       </w:r>
       <w:r>
         <w:rPr>
@@ -692,15 +1324,79 @@
           <w:iCs/>
           <w:lang w:val="en-US"/>
         </w:rPr>
-        <w:t xml:space="preserve">This was one of the best courses I took in 1A. We had Prof Jordan Hamilton and </w:t>
-      </w:r>
-      <w:r>
-        <w:rPr>
-          <w:i/>
-          <w:iCs/>
-          <w:lang w:val="en-US"/>
-        </w:rPr>
-        <w:t xml:space="preserve">I can say that is he one of the best professors I had in undergraduate. His teaching is well known across Engineering and Math faculty </w:t>
+        <w:t>This was one of the best courses I took in 1A. We had Prof</w:t>
+      </w:r>
+      <w:r>
+        <w:rPr>
+          <w:i/>
+          <w:iCs/>
+          <w:lang w:val="en-US"/>
+        </w:rPr>
+        <w:t>essor</w:t>
+      </w:r>
+      <w:r>
+        <w:rPr>
+          <w:i/>
+          <w:iCs/>
+          <w:lang w:val="en-US"/>
+        </w:rPr>
+        <w:t xml:space="preserve"> Jordan Hamilton and </w:t>
+      </w:r>
+      <w:r>
+        <w:rPr>
+          <w:i/>
+          <w:iCs/>
+          <w:lang w:val="en-US"/>
+        </w:rPr>
+        <w:t xml:space="preserve">I can say that is he one of the best professors I had in </w:t>
+      </w:r>
+      <w:r>
+        <w:rPr>
+          <w:i/>
+          <w:iCs/>
+          <w:lang w:val="en-US"/>
+        </w:rPr>
+        <w:t xml:space="preserve">my </w:t>
+      </w:r>
+      <w:r>
+        <w:rPr>
+          <w:i/>
+          <w:iCs/>
+          <w:lang w:val="en-US"/>
+        </w:rPr>
+        <w:t xml:space="preserve">undergraduate. His teaching is well known across </w:t>
+      </w:r>
+      <w:r>
+        <w:rPr>
+          <w:i/>
+          <w:iCs/>
+          <w:lang w:val="en-US"/>
+        </w:rPr>
+        <w:t>the e</w:t>
+      </w:r>
+      <w:r>
+        <w:rPr>
+          <w:i/>
+          <w:iCs/>
+          <w:lang w:val="en-US"/>
+        </w:rPr>
+        <w:t xml:space="preserve">ngineering and </w:t>
+      </w:r>
+      <w:r>
+        <w:rPr>
+          <w:i/>
+          <w:iCs/>
+          <w:lang w:val="en-US"/>
+        </w:rPr>
+        <w:t>m</w:t>
+      </w:r>
+      <w:r>
+        <w:rPr>
+          <w:i/>
+          <w:iCs/>
+          <w:lang w:val="en-US"/>
+        </w:rPr>
+        <w:t xml:space="preserve">ath faculty </w:t>
       </w:r>
       <w:r>
         <w:rPr>
@@ -750,7 +1446,23 @@
           <w:iCs/>
           <w:lang w:val="en-US"/>
         </w:rPr>
-        <w:t xml:space="preserve">In this course you will start with the basics of calculus as they want to ensure that everyone is on the same playing field. Then they will move into </w:t>
+        <w:t>In this course you will start with the basics of calculus</w:t>
+      </w:r>
+      <w:r>
+        <w:rPr>
+          <w:i/>
+          <w:iCs/>
+          <w:lang w:val="en-US"/>
+        </w:rPr>
+        <w:t>. This is because</w:t>
+      </w:r>
+      <w:r>
+        <w:rPr>
+          <w:i/>
+          <w:iCs/>
+          <w:lang w:val="en-US"/>
+        </w:rPr>
+        <w:t xml:space="preserve"> they want to ensure that everyone is on the same playing field. Then they will move into </w:t>
       </w:r>
       <w:r>
         <w:rPr>
@@ -776,7 +1488,16 @@
           <w:iCs/>
           <w:lang w:val="en-US"/>
         </w:rPr>
-        <w:t xml:space="preserve">For my class, about ¾ of the students learned how to work with basic integrals and was introduced to the concept early on. I had no background with working with </w:t>
+        <w:t xml:space="preserve">For my class, about ¾ of the students learned how to work with basic integrals and was </w:t>
+      </w:r>
+      <w:r>
+        <w:rPr>
+          <w:i/>
+          <w:iCs/>
+          <w:lang w:val="en-US"/>
+        </w:rPr>
+        <w:lastRenderedPageBreak/>
+        <w:t xml:space="preserve">introduced to the concept early on. I had no background with working with </w:t>
       </w:r>
       <w:r>
         <w:rPr>
@@ -808,16 +1529,7 @@
           <w:iCs/>
           <w:lang w:val="en-US"/>
         </w:rPr>
-        <w:t xml:space="preserve"> I would recommend that you at </w:t>
-      </w:r>
-      <w:r>
-        <w:rPr>
-          <w:i/>
-          <w:iCs/>
-          <w:lang w:val="en-US"/>
-        </w:rPr>
-        <w:lastRenderedPageBreak/>
-        <w:t>least know and understand what integrals are or brush up on your knowledge of them before taking this course. It will help you tremendously and you can breeze past this course</w:t>
+        <w:t xml:space="preserve"> I would recommend that you at least know and understand what integrals are or brush up on your knowledge of them before taking this course. It will help you tremendously and you can breeze past this course</w:t>
       </w:r>
       <w:r>
         <w:rPr>
@@ -873,7 +1585,23 @@
           <w:iCs/>
           <w:lang w:val="en-US"/>
         </w:rPr>
-        <w:t xml:space="preserve">Let me start off with saying that we had the best professor to teach PHYS 115. Prof Rohan is a legend but </w:t>
+        <w:t>Let me start off with saying that we had the best professor to teach PHYS 115. Prof</w:t>
+      </w:r>
+      <w:r>
+        <w:rPr>
+          <w:i/>
+          <w:iCs/>
+          <w:lang w:val="en-US"/>
+        </w:rPr>
+        <w:t>essor</w:t>
+      </w:r>
+      <w:r>
+        <w:rPr>
+          <w:i/>
+          <w:iCs/>
+          <w:lang w:val="en-US"/>
+        </w:rPr>
+        <w:t xml:space="preserve"> Rohan is a legend but </w:t>
       </w:r>
       <w:r>
         <w:rPr>
@@ -889,7 +1617,39 @@
           <w:iCs/>
           <w:lang w:val="en-US"/>
         </w:rPr>
-        <w:t xml:space="preserve"> he is retired. You will hear many stories about his excellent teaching, his humor, and his willingness to help from the Engineering and Physics faculty. He is from the Physics faculty and I would say he is genuinely here to help the students. Because we did so poorly on the </w:t>
+        <w:t xml:space="preserve"> he is retired. You will hear many stories about his excellent teaching, his humor, and his willingness to help from </w:t>
+      </w:r>
+      <w:r>
+        <w:rPr>
+          <w:i/>
+          <w:iCs/>
+          <w:lang w:val="en-US"/>
+        </w:rPr>
+        <w:t>other upper years</w:t>
+      </w:r>
+      <w:r>
+        <w:rPr>
+          <w:i/>
+          <w:iCs/>
+          <w:lang w:val="en-US"/>
+        </w:rPr>
+        <w:t xml:space="preserve">. He is from the </w:t>
+      </w:r>
+      <w:r>
+        <w:rPr>
+          <w:i/>
+          <w:iCs/>
+          <w:lang w:val="en-US"/>
+        </w:rPr>
+        <w:t>p</w:t>
+      </w:r>
+      <w:r>
+        <w:rPr>
+          <w:i/>
+          <w:iCs/>
+          <w:lang w:val="en-US"/>
+        </w:rPr>
+        <w:t xml:space="preserve">hysics faculty and I would say he is genuinely here to help the students. Because we did so poorly on the </w:t>
       </w:r>
       <w:r>
         <w:rPr>
@@ -905,15 +1665,63 @@
           <w:iCs/>
           <w:lang w:val="en-US"/>
         </w:rPr>
-        <w:t xml:space="preserve"> he hosted weekly Saturday session for extra help for those who were struggling. These were honestly a lifesaver as </w:t>
-      </w:r>
-      <w:r>
-        <w:rPr>
-          <w:i/>
-          <w:iCs/>
-          <w:lang w:val="en-US"/>
-        </w:rPr>
-        <w:t>he went through the problems one by one and carefully explained every step he took.</w:t>
+        <w:t xml:space="preserve"> he hosted weekly Saturday session</w:t>
+      </w:r>
+      <w:r>
+        <w:rPr>
+          <w:i/>
+          <w:iCs/>
+          <w:lang w:val="en-US"/>
+        </w:rPr>
+        <w:t>s</w:t>
+      </w:r>
+      <w:r>
+        <w:rPr>
+          <w:i/>
+          <w:iCs/>
+          <w:lang w:val="en-US"/>
+        </w:rPr>
+        <w:t xml:space="preserve"> for those who were struggling. These were honestly a lifesaver as </w:t>
+      </w:r>
+      <w:r>
+        <w:rPr>
+          <w:i/>
+          <w:iCs/>
+          <w:lang w:val="en-US"/>
+        </w:rPr>
+        <w:t>he went through the problems one by one and carefully explained every step</w:t>
+      </w:r>
+      <w:r>
+        <w:rPr>
+          <w:i/>
+          <w:iCs/>
+          <w:lang w:val="en-US"/>
+        </w:rPr>
+        <w:t xml:space="preserve"> and decision</w:t>
+      </w:r>
+      <w:r>
+        <w:rPr>
+          <w:i/>
+          <w:iCs/>
+          <w:lang w:val="en-US"/>
+        </w:rPr>
+        <w:t xml:space="preserve"> he </w:t>
+      </w:r>
+      <w:r>
+        <w:rPr>
+          <w:i/>
+          <w:iCs/>
+          <w:lang w:val="en-US"/>
+        </w:rPr>
+        <w:t>made</w:t>
+      </w:r>
+      <w:r>
+        <w:rPr>
+          <w:i/>
+          <w:iCs/>
+          <w:lang w:val="en-US"/>
+        </w:rPr>
+        <w:t>.</w:t>
       </w:r>
     </w:p>
     <w:p>
@@ -939,7 +1747,23 @@
           <w:iCs/>
           <w:lang w:val="en-US"/>
         </w:rPr>
-        <w:t xml:space="preserve">here are two major physics courses engineers take, ECE 105 or PHYS 115. ECE 105 is the harder version of physics taken by ECE and SE students. For the other engineering programs like Chem, Mech, Tron, they will take PHYS 115. </w:t>
+        <w:t>here are two major physics courses engineers take</w:t>
+      </w:r>
+      <w:r>
+        <w:rPr>
+          <w:i/>
+          <w:iCs/>
+          <w:lang w:val="en-US"/>
+        </w:rPr>
+        <w:t xml:space="preserve"> in the 1A term</w:t>
+      </w:r>
+      <w:r>
+        <w:rPr>
+          <w:i/>
+          <w:iCs/>
+          <w:lang w:val="en-US"/>
+        </w:rPr>
+        <w:t xml:space="preserve">, ECE 105 or PHYS 115. ECE 105 is the harder version of physics taken by ECE and SE students. For the other engineering programs like Chem, Mech, Tron, they will take PHYS 115. </w:t>
       </w:r>
       <w:r>
         <w:rPr>
@@ -973,7 +1797,47 @@
           <w:iCs/>
           <w:lang w:val="en-US"/>
         </w:rPr>
-        <w:t xml:space="preserve">The interesting thing about this midterm was that after we did the midterm, we redid it but in groups of 4. The same questions but instead you would solve them in a group of 4. The weighting scheme </w:t>
+        <w:t>The interesting thing about this midterm was that after we did the midterm, we redid it but in groups of 4. The same questions</w:t>
+      </w:r>
+      <w:r>
+        <w:rPr>
+          <w:i/>
+          <w:iCs/>
+          <w:lang w:val="en-US"/>
+        </w:rPr>
+        <w:t xml:space="preserve"> were </w:t>
+      </w:r>
+      <w:r>
+        <w:rPr>
+          <w:i/>
+          <w:iCs/>
+          <w:lang w:val="en-US"/>
+        </w:rPr>
+        <w:t>given</w:t>
+      </w:r>
+      <w:r>
+        <w:rPr>
+          <w:i/>
+          <w:iCs/>
+          <w:lang w:val="en-US"/>
+        </w:rPr>
+        <w:t xml:space="preserve"> but you would solve them in a group </w:t>
+      </w:r>
+      <w:r>
+        <w:rPr>
+          <w:i/>
+          <w:iCs/>
+          <w:lang w:val="en-US"/>
+        </w:rPr>
+        <w:t>setting</w:t>
+      </w:r>
+      <w:r>
+        <w:rPr>
+          <w:i/>
+          <w:iCs/>
+          <w:lang w:val="en-US"/>
+        </w:rPr>
+        <w:t xml:space="preserve">. The weighting scheme </w:t>
       </w:r>
       <w:r>
         <w:rPr>
@@ -1021,15 +1885,167 @@
           <w:iCs/>
           <w:lang w:val="en-US"/>
         </w:rPr>
-        <w:t>Like MATH 115 (Linear algebra) we had weekly tutorial quizzes. There were 1 or 2 questions per week that had to deal with the class concepts. These quizzes are meant to test if you understand the material in class and if you can apply them to problems.</w:t>
-      </w:r>
-      <w:r>
-        <w:rPr>
-          <w:i/>
-          <w:iCs/>
-          <w:lang w:val="en-US"/>
-        </w:rPr>
-        <w:t xml:space="preserve"> The final exam was fair and was about 5 questions. For many of us, this was the redemption option. If we scored higher than our midterm, Professor Rohan decreased our midterm weighting significantly and made our final higher. I honestly studied so hard for his final and ended up with an 85+ after almost failing the midterm. </w:t>
+        <w:t xml:space="preserve">Like MATH 115 (Linear algebra) we </w:t>
+      </w:r>
+      <w:r>
+        <w:rPr>
+          <w:i/>
+          <w:iCs/>
+          <w:lang w:val="en-US"/>
+        </w:rPr>
+        <w:t xml:space="preserve">also </w:t>
+      </w:r>
+      <w:r>
+        <w:rPr>
+          <w:i/>
+          <w:iCs/>
+          <w:lang w:val="en-US"/>
+        </w:rPr>
+        <w:t>had weekly tutorial quizzes. There were 1 or 2 questions per week that had to deal with the class concepts. These quizzes are meant to test if you understand the material in class and if you can apply them to problems.</w:t>
+      </w:r>
+      <w:r>
+        <w:rPr>
+          <w:i/>
+          <w:iCs/>
+          <w:lang w:val="en-US"/>
+        </w:rPr>
+        <w:t xml:space="preserve"> </w:t>
+      </w:r>
+      <w:r>
+        <w:rPr>
+          <w:i/>
+          <w:iCs/>
+          <w:lang w:val="en-US"/>
+        </w:rPr>
+        <w:t>For t</w:t>
+      </w:r>
+      <w:r>
+        <w:rPr>
+          <w:i/>
+          <w:iCs/>
+          <w:lang w:val="en-US"/>
+        </w:rPr>
+        <w:t>he final exam</w:t>
+      </w:r>
+      <w:r>
+        <w:rPr>
+          <w:i/>
+          <w:iCs/>
+          <w:lang w:val="en-US"/>
+        </w:rPr>
+        <w:t>, it</w:t>
+      </w:r>
+      <w:r>
+        <w:rPr>
+          <w:i/>
+          <w:iCs/>
+          <w:lang w:val="en-US"/>
+        </w:rPr>
+        <w:t xml:space="preserve"> was fair and was about 5 questions</w:t>
+      </w:r>
+      <w:r>
+        <w:rPr>
+          <w:i/>
+          <w:iCs/>
+          <w:lang w:val="en-US"/>
+        </w:rPr>
+        <w:t xml:space="preserve"> long</w:t>
+      </w:r>
+      <w:r>
+        <w:rPr>
+          <w:i/>
+          <w:iCs/>
+          <w:lang w:val="en-US"/>
+        </w:rPr>
+        <w:t xml:space="preserve">. For many of us, this was the redemption option. If we scored higher than our midterm, Professor Rohan </w:t>
+      </w:r>
+      <w:r>
+        <w:rPr>
+          <w:i/>
+          <w:iCs/>
+          <w:lang w:val="en-US"/>
+        </w:rPr>
+        <w:t xml:space="preserve">would </w:t>
+      </w:r>
+      <w:r>
+        <w:rPr>
+          <w:i/>
+          <w:iCs/>
+          <w:lang w:val="en-US"/>
+        </w:rPr>
+        <w:t>decrease our midterm weighting significantly and ma</w:t>
+      </w:r>
+      <w:r>
+        <w:rPr>
+          <w:i/>
+          <w:iCs/>
+          <w:lang w:val="en-US"/>
+        </w:rPr>
+        <w:t>k</w:t>
+      </w:r>
+      <w:r>
+        <w:rPr>
+          <w:i/>
+          <w:iCs/>
+          <w:lang w:val="en-US"/>
+        </w:rPr>
+        <w:t>e our final</w:t>
+      </w:r>
+      <w:r>
+        <w:rPr>
+          <w:i/>
+          <w:iCs/>
+          <w:lang w:val="en-US"/>
+        </w:rPr>
+        <w:t xml:space="preserve"> exam weight</w:t>
+      </w:r>
+      <w:r>
+        <w:rPr>
+          <w:i/>
+          <w:iCs/>
+          <w:lang w:val="en-US"/>
+        </w:rPr>
+        <w:t>ing</w:t>
+      </w:r>
+      <w:r>
+        <w:rPr>
+          <w:i/>
+          <w:iCs/>
+          <w:lang w:val="en-US"/>
+        </w:rPr>
+        <w:t xml:space="preserve"> higher. I honestly studied so hard for his final and ended up with an 85+ after almost failing the midterm. </w:t>
+      </w:r>
+      <w:r>
+        <w:rPr>
+          <w:i/>
+          <w:iCs/>
+          <w:lang w:val="en-US"/>
+        </w:rPr>
+        <w:t xml:space="preserve">When I mean almost failing, I don’t mean that I got 70-80’s. I </w:t>
+      </w:r>
+      <w:r>
+        <w:rPr>
+          <w:i/>
+          <w:iCs/>
+          <w:lang w:val="en-US"/>
+        </w:rPr>
+        <w:t>literally</w:t>
+      </w:r>
+      <w:r>
+        <w:rPr>
+          <w:i/>
+          <w:iCs/>
+          <w:lang w:val="en-US"/>
+        </w:rPr>
+        <w:t xml:space="preserve"> mean that I got somewhere between 50-</w:t>
+      </w:r>
+      <w:r>
+        <w:rPr>
+          <w:i/>
+          <w:iCs/>
+          <w:lang w:val="en-US"/>
+        </w:rPr>
+        <w:t>55.</w:t>
       </w:r>
     </w:p>
     <w:p>
@@ -1115,7 +2131,16 @@
           <w:iCs/>
           <w:lang w:val="en-US"/>
         </w:rPr>
-        <w:t>This is your typical calculus 2 course and I would say that it isn’t a difficult course at all. We had a very nice prof (Professor Brenda Lee) who was quite young compared to most profs I had. She was very kind, relatable, and wore really coo</w:t>
+        <w:t xml:space="preserve">This is your typical calculus 2 course and I would say that it isn’t a difficult course at all. We had a very nice prof (Professor Brenda Lee) who was quite young compared to most profs </w:t>
+      </w:r>
+      <w:r>
+        <w:rPr>
+          <w:i/>
+          <w:iCs/>
+          <w:lang w:val="en-US"/>
+        </w:rPr>
+        <w:lastRenderedPageBreak/>
+        <w:t>I had. She was very kind, relatable, and wore really coo</w:t>
       </w:r>
       <w:r>
         <w:rPr>
@@ -1173,7 +2198,6 @@
           <w:iCs/>
           <w:lang w:val="en-US"/>
         </w:rPr>
-        <w:lastRenderedPageBreak/>
         <w:t xml:space="preserve">As a Calc 2 course, it was a continuation of Math 117 (which I did not take, I took 116 </w:t>
       </w:r>
       <w:r>
@@ -1730,7 +2754,6 @@
           <w:u w:val="single"/>
           <w:lang w:val="en-US"/>
         </w:rPr>
-        <w:lastRenderedPageBreak/>
         <w:t>ECE 124</w:t>
       </w:r>
     </w:p>
@@ -2319,6 +3342,7 @@
           <w:iCs/>
           <w:lang w:val="en-US"/>
         </w:rPr>
+        <w:lastRenderedPageBreak/>
         <w:t>After I wrote the midterm, I truly understood why previous upper year feared ECE 106. At least in my cohort, a lot of the students (probably 60+</w:t>
       </w:r>
       <w:r>
@@ -2351,16 +3375,7 @@
           <w:iCs/>
           <w:lang w:val="en-US"/>
         </w:rPr>
-        <w:t xml:space="preserve">You may ask why I brought </w:t>
-      </w:r>
-      <w:r>
-        <w:rPr>
-          <w:i/>
-          <w:iCs/>
-          <w:lang w:val="en-US"/>
-        </w:rPr>
-        <w:lastRenderedPageBreak/>
-        <w:t xml:space="preserve">this up and the answer is that </w:t>
+        <w:t xml:space="preserve">You may ask why I brought this up and the answer is that </w:t>
       </w:r>
       <w:r>
         <w:rPr>
@@ -2965,7 +3980,16 @@
           <w:iCs/>
           <w:lang w:val="en-US"/>
         </w:rPr>
-        <w:t>To be honest, I can see the appeal to this course and the importance but for some reason our class hated this course.</w:t>
+        <w:t xml:space="preserve">To be honest, I can see the appeal to this course and the importance but </w:t>
+      </w:r>
+      <w:r>
+        <w:rPr>
+          <w:i/>
+          <w:iCs/>
+          <w:lang w:val="en-US"/>
+        </w:rPr>
+        <w:lastRenderedPageBreak/>
+        <w:t>for some reason our class hated this course.</w:t>
       </w:r>
       <w:r>
         <w:rPr>
@@ -3024,16 +4048,7 @@
           <w:iCs/>
           <w:lang w:val="en-US"/>
         </w:rPr>
-        <w:t xml:space="preserve">I found that it was just a bunch of random information crammed together. Although we are provided with the lecture notes, there were a </w:t>
-      </w:r>
-      <w:r>
-        <w:rPr>
-          <w:i/>
-          <w:iCs/>
-          <w:lang w:val="en-US"/>
-        </w:rPr>
-        <w:lastRenderedPageBreak/>
-        <w:t xml:space="preserve">lot of mistakes and </w:t>
+        <w:t xml:space="preserve">I found that it was just a bunch of random information crammed together. Although we are provided with the lecture notes, there were a lot of mistakes and </w:t>
       </w:r>
       <w:r>
         <w:rPr>
@@ -3421,7 +4436,15 @@
           <w:i/>
           <w:iCs/>
         </w:rPr>
-        <w:t xml:space="preserve"> a type of hardware language where we can interact directly with the processor and its registers. In the past, ARM architecture was taught but as the technology advances RISC-V has become the new standard of teaching for ECE 222. This course was fun because we started to dive into what Computer Engineering i</w:t>
+        <w:t xml:space="preserve"> a type of hardware language where we can interact directly with the processor and its registers. In the past, ARM architecture was taught but as the technology advances RISC-V has become the new standard of teaching for ECE 222. This course was fun because we started to dive into what Computer </w:t>
+      </w:r>
+      <w:r>
+        <w:rPr>
+          <w:i/>
+          <w:iCs/>
+        </w:rPr>
+        <w:lastRenderedPageBreak/>
+        <w:t>Engineering i</w:t>
       </w:r>
       <w:r>
         <w:rPr>
@@ -3507,15 +4530,7 @@
           <w:i/>
           <w:iCs/>
         </w:rPr>
-        <w:t xml:space="preserve">My advice from ECE 124 labs also extends to ECE 222 labs: Get them done early because the labs become packed with </w:t>
-      </w:r>
-      <w:r>
-        <w:rPr>
-          <w:i/>
-          <w:iCs/>
-        </w:rPr>
-        <w:lastRenderedPageBreak/>
-        <w:t xml:space="preserve">students as the deadline approaches. </w:t>
+        <w:t xml:space="preserve">My advice from ECE 124 labs also extends to ECE 222 labs: Get them done early because the labs become packed with students as the deadline approaches. </w:t>
       </w:r>
       <w:r>
         <w:rPr>
@@ -4170,7 +5185,16 @@
           <w:iCs/>
           <w:lang w:val="en-US"/>
         </w:rPr>
-        <w:t xml:space="preserve">This course is one of the most important courses you will take if you are a Computer Engineer that wants to focus on software jobs. In this course you will learn about common search/sort algorithms, data structures, dynamic programming, algorithm analysis, and graph theory. </w:t>
+        <w:t xml:space="preserve">This course is one of the most important courses you will take if you are a Computer Engineer that wants to focus on software jobs. In this course you will learn about common search/sort algorithms, data </w:t>
+      </w:r>
+      <w:r>
+        <w:rPr>
+          <w:i/>
+          <w:iCs/>
+          <w:lang w:val="en-US"/>
+        </w:rPr>
+        <w:lastRenderedPageBreak/>
+        <w:t xml:space="preserve">structures, dynamic programming, algorithm analysis, and graph theory. </w:t>
       </w:r>
       <w:r>
         <w:rPr>
@@ -4236,16 +5260,7 @@
           <w:iCs/>
           <w:lang w:val="en-US"/>
         </w:rPr>
-        <w:t xml:space="preserve">we </w:t>
-      </w:r>
-      <w:r>
-        <w:rPr>
-          <w:i/>
-          <w:iCs/>
-          <w:lang w:val="en-US"/>
-        </w:rPr>
-        <w:lastRenderedPageBreak/>
-        <w:t xml:space="preserve">had to write code out by hand. </w:t>
+        <w:t xml:space="preserve">we had to write code out by hand. </w:t>
       </w:r>
       <w:r>
         <w:rPr>
@@ -4691,7 +5706,15 @@
           <w:i/>
           <w:iCs/>
         </w:rPr>
-        <w:t>Honestly, I thought that the assignments and midterm were fair, and most students scored reasonably well (70%+). However, the final exam was hard and long. A lot of student’s marks dropped significantly because the wording of the problems was tricky and if you could not use a trick to help reduce the problem, you were not able to solve the question without a lot of work. This is the lowest mark I have gotten in all my undergrad, my final mark dropped about 20% since the midterms. The professor that taught this course was Professor Dabbagh and he did a good job teaching. His final exam was extremely hard, but this may have been because our assignment and midterm marks were high.</w:t>
+        <w:t xml:space="preserve">Honestly, I thought that the assignments and midterm were fair, and most students scored reasonably well (70%+). However, the final exam was hard and long. A lot of student’s marks dropped significantly because the wording of the problems was tricky and if you could not use a trick to help reduce the problem, you were not able to solve the question without a lot of work. This is the lowest mark I have gotten in all my undergrad, my final mark dropped about 20% since the midterms. The professor that taught this course </w:t>
+      </w:r>
+      <w:r>
+        <w:rPr>
+          <w:i/>
+          <w:iCs/>
+        </w:rPr>
+        <w:lastRenderedPageBreak/>
+        <w:t>was Professor Dabbagh and he did a good job teaching. His final exam was extremely hard, but this may have been because our assignment and midterm marks were high.</w:t>
       </w:r>
     </w:p>
     <w:p>
@@ -4736,7 +5759,6 @@
           <w:bCs/>
           <w:u w:val="single"/>
         </w:rPr>
-        <w:lastRenderedPageBreak/>
         <w:t>ECE 208</w:t>
       </w:r>
     </w:p>
@@ -5024,6 +6046,7 @@
           <w:u w:val="single"/>
           <w:lang w:val="en-US"/>
         </w:rPr>
+        <w:lastRenderedPageBreak/>
         <w:t>ECE 2</w:t>
       </w:r>
       <w:r>
@@ -5156,15 +6179,7 @@
           <w:i/>
           <w:iCs/>
         </w:rPr>
-        <w:t xml:space="preserve">He has very detailed notes and examples that go along well when he </w:t>
-      </w:r>
-      <w:r>
-        <w:rPr>
-          <w:i/>
-          <w:iCs/>
-        </w:rPr>
-        <w:lastRenderedPageBreak/>
-        <w:t>teaches</w:t>
+        <w:t>He has very detailed notes and examples that go along well when he teaches</w:t>
       </w:r>
       <w:r>
         <w:rPr>
@@ -5745,6 +6760,7 @@
           <w:u w:val="single"/>
           <w:lang w:val="en-US"/>
         </w:rPr>
+        <w:lastRenderedPageBreak/>
         <w:t>CLAS 104</w:t>
       </w:r>
     </w:p>
@@ -5787,16 +6803,7 @@
           <w:iCs/>
           <w:lang w:val="en-US"/>
         </w:rPr>
-        <w:t xml:space="preserve"> The course has online modules and weekly quizzes based on the assigned readings. It has 1 midterm that was </w:t>
-      </w:r>
-      <w:r>
-        <w:rPr>
-          <w:i/>
-          <w:iCs/>
-          <w:lang w:val="en-US"/>
-        </w:rPr>
-        <w:lastRenderedPageBreak/>
-        <w:t xml:space="preserve">about 75 questions and 1 final that was 100 question. There </w:t>
+        <w:t xml:space="preserve"> The course has online modules and weekly quizzes based on the assigned readings. It has 1 midterm that was about 75 questions and 1 final that was 100 question. There </w:t>
       </w:r>
       <w:r>
         <w:rPr>
@@ -6234,7 +7241,7 @@
 </file>
 
 <file path=word/styles.xml><?xml version="1.0" encoding="utf-8"?>
-<w:styles xmlns:mc="http://schemas.openxmlformats.org/markup-compatibility/2006" xmlns:r="http://schemas.openxmlformats.org/officeDocument/2006/relationships" xmlns:w="http://schemas.openxmlformats.org/wordprocessingml/2006/main" xmlns:w14="http://schemas.microsoft.com/office/word/2010/wordml" xmlns:w15="http://schemas.microsoft.com/office/word/2012/wordml" xmlns:w16cid="http://schemas.microsoft.com/office/word/2016/wordml/cid" xmlns:w16se="http://schemas.microsoft.com/office/word/2015/wordml/symex" mc:Ignorable="w14 w15 w16se w16cid">
+<w:styles xmlns:mc="http://schemas.openxmlformats.org/markup-compatibility/2006" xmlns:r="http://schemas.openxmlformats.org/officeDocument/2006/relationships" xmlns:w="http://schemas.openxmlformats.org/wordprocessingml/2006/main" xmlns:w14="http://schemas.microsoft.com/office/word/2010/wordml" xmlns:w15="http://schemas.microsoft.com/office/word/2012/wordml" xmlns:w16cex="http://schemas.microsoft.com/office/word/2018/wordml/cex" xmlns:w16cid="http://schemas.microsoft.com/office/word/2016/wordml/cid" xmlns:w16="http://schemas.microsoft.com/office/word/2018/wordml" xmlns:w16se="http://schemas.microsoft.com/office/word/2015/wordml/symex" mc:Ignorable="w14 w15 w16se w16cid w16 w16cex">
   <w:docDefaults>
     <w:rPrDefault>
       <w:rPr>

</xml_diff>

<commit_message>
Edited resume link and 1B courses
</commit_message>
<xml_diff>
--- a/CourseCritique.docx
+++ b/CourseCritique.docx
@@ -2091,7 +2091,55 @@
           <w:iCs/>
           <w:lang w:val="en-US"/>
         </w:rPr>
-        <w:t>This is the first course review for my ECE undergrad. This is after I switched from Chem Eng</w:t>
+        <w:t xml:space="preserve">This is </w:t>
+      </w:r>
+      <w:r>
+        <w:rPr>
+          <w:i/>
+          <w:iCs/>
+          <w:lang w:val="en-US"/>
+        </w:rPr>
+        <w:t>my</w:t>
+      </w:r>
+      <w:r>
+        <w:rPr>
+          <w:i/>
+          <w:iCs/>
+          <w:lang w:val="en-US"/>
+        </w:rPr>
+        <w:t xml:space="preserve"> first course review </w:t>
+      </w:r>
+      <w:r>
+        <w:rPr>
+          <w:i/>
+          <w:iCs/>
+          <w:lang w:val="en-US"/>
+        </w:rPr>
+        <w:t>of my</w:t>
+      </w:r>
+      <w:r>
+        <w:rPr>
+          <w:i/>
+          <w:iCs/>
+          <w:lang w:val="en-US"/>
+        </w:rPr>
+        <w:t xml:space="preserve"> ECE undergrad. This is after I switched from Chem</w:t>
+      </w:r>
+      <w:r>
+        <w:rPr>
+          <w:i/>
+          <w:iCs/>
+          <w:lang w:val="en-US"/>
+        </w:rPr>
+        <w:t>ical</w:t>
+      </w:r>
+      <w:r>
+        <w:rPr>
+          <w:i/>
+          <w:iCs/>
+          <w:lang w:val="en-US"/>
+        </w:rPr>
+        <w:t xml:space="preserve"> Eng</w:t>
       </w:r>
       <w:r>
         <w:rPr>
@@ -2131,7 +2179,39 @@
           <w:iCs/>
           <w:lang w:val="en-US"/>
         </w:rPr>
-        <w:t xml:space="preserve">This is your typical calculus 2 course and I would say that it isn’t a difficult course at all. We had a very nice prof (Professor Brenda Lee) who was quite young compared to most profs </w:t>
+        <w:t xml:space="preserve">This is your typical </w:t>
+      </w:r>
+      <w:r>
+        <w:rPr>
+          <w:i/>
+          <w:iCs/>
+          <w:lang w:val="en-US"/>
+        </w:rPr>
+        <w:t>C</w:t>
+      </w:r>
+      <w:r>
+        <w:rPr>
+          <w:i/>
+          <w:iCs/>
+          <w:lang w:val="en-US"/>
+        </w:rPr>
+        <w:t xml:space="preserve">alculus 2 course and I would say that it </w:t>
+      </w:r>
+      <w:r>
+        <w:rPr>
+          <w:i/>
+          <w:iCs/>
+          <w:lang w:val="en-US"/>
+        </w:rPr>
+        <w:t>is not</w:t>
+      </w:r>
+      <w:r>
+        <w:rPr>
+          <w:i/>
+          <w:iCs/>
+          <w:lang w:val="en-US"/>
+        </w:rPr>
+        <w:t xml:space="preserve"> a difficult course at all. We had a very nice prof (Professor Brenda Lee) who was quite young compared to most </w:t>
       </w:r>
       <w:r>
         <w:rPr>
@@ -2140,15 +2220,31 @@
           <w:lang w:val="en-US"/>
         </w:rPr>
         <w:lastRenderedPageBreak/>
-        <w:t>I had. She was very kind, relatable, and wore really coo</w:t>
-      </w:r>
-      <w:r>
-        <w:rPr>
-          <w:i/>
-          <w:iCs/>
-          <w:lang w:val="en-US"/>
-        </w:rPr>
-        <w:t>l</w:t>
+        <w:t>prof</w:t>
+      </w:r>
+      <w:r>
+        <w:rPr>
+          <w:i/>
+          <w:iCs/>
+          <w:lang w:val="en-US"/>
+        </w:rPr>
+        <w:t>essors</w:t>
+      </w:r>
+      <w:r>
+        <w:rPr>
+          <w:i/>
+          <w:iCs/>
+          <w:lang w:val="en-US"/>
+        </w:rPr>
+        <w:t xml:space="preserve"> I had. She was very kind, relatable, and wore </w:t>
+      </w:r>
+      <w:r>
+        <w:rPr>
+          <w:i/>
+          <w:iCs/>
+          <w:lang w:val="en-US"/>
+        </w:rPr>
+        <w:t>cool</w:t>
       </w:r>
       <w:r>
         <w:rPr>
@@ -2164,7 +2260,23 @@
           <w:iCs/>
           <w:lang w:val="en-US"/>
         </w:rPr>
-        <w:t xml:space="preserve">She also posted all of her notes before class and they were </w:t>
+        <w:t xml:space="preserve">She also posted </w:t>
+      </w:r>
+      <w:r>
+        <w:rPr>
+          <w:i/>
+          <w:iCs/>
+          <w:lang w:val="en-US"/>
+        </w:rPr>
+        <w:t>all</w:t>
+      </w:r>
+      <w:r>
+        <w:rPr>
+          <w:i/>
+          <w:iCs/>
+          <w:lang w:val="en-US"/>
+        </w:rPr>
+        <w:t xml:space="preserve"> her notes before class and they were </w:t>
       </w:r>
       <w:r>
         <w:rPr>
@@ -2198,7 +2310,55 @@
           <w:iCs/>
           <w:lang w:val="en-US"/>
         </w:rPr>
-        <w:t xml:space="preserve">As a Calc 2 course, it was a continuation of Math 117 (which I did not take, I took 116 </w:t>
+        <w:t>As a Calc</w:t>
+      </w:r>
+      <w:r>
+        <w:rPr>
+          <w:i/>
+          <w:iCs/>
+          <w:lang w:val="en-US"/>
+        </w:rPr>
+        <w:t>ulus</w:t>
+      </w:r>
+      <w:r>
+        <w:rPr>
+          <w:i/>
+          <w:iCs/>
+          <w:lang w:val="en-US"/>
+        </w:rPr>
+        <w:t xml:space="preserve"> 2 course, it was a continuation of M</w:t>
+      </w:r>
+      <w:r>
+        <w:rPr>
+          <w:i/>
+          <w:iCs/>
+          <w:lang w:val="en-US"/>
+        </w:rPr>
+        <w:t>ATH</w:t>
+      </w:r>
+      <w:r>
+        <w:rPr>
+          <w:i/>
+          <w:iCs/>
+          <w:lang w:val="en-US"/>
+        </w:rPr>
+        <w:t xml:space="preserve"> 117 (which I did not take, I took </w:t>
+      </w:r>
+      <w:r>
+        <w:rPr>
+          <w:i/>
+          <w:iCs/>
+          <w:lang w:val="en-US"/>
+        </w:rPr>
+        <w:t xml:space="preserve">MATH </w:t>
+      </w:r>
+      <w:r>
+        <w:rPr>
+          <w:i/>
+          <w:iCs/>
+          <w:lang w:val="en-US"/>
+        </w:rPr>
+        <w:t xml:space="preserve">116 </w:t>
       </w:r>
       <w:r>
         <w:rPr>
@@ -2222,15 +2382,159 @@
           <w:iCs/>
           <w:lang w:val="en-US"/>
         </w:rPr>
-        <w:t xml:space="preserve"> The progression for most engineers is Math 116 (Calc 1) -&gt; Math 118 (Calc 2). The slightly more difficult version taken by SE and ECE students is Math 117 (Calc 1) -&gt; Math 119 (Calc 2). The key emphasis is slightly more difficulty. </w:t>
-      </w:r>
-      <w:r>
-        <w:rPr>
-          <w:i/>
-          <w:iCs/>
-          <w:lang w:val="en-US"/>
-        </w:rPr>
-        <w:t xml:space="preserve">In Math 119 you will learn more about spherical and cylindrical coordinates which are needed in ECE 106 (Electricity and </w:t>
+        <w:t xml:space="preserve"> The progression for most engineers is M</w:t>
+      </w:r>
+      <w:r>
+        <w:rPr>
+          <w:i/>
+          <w:iCs/>
+          <w:lang w:val="en-US"/>
+        </w:rPr>
+        <w:t>ATH</w:t>
+      </w:r>
+      <w:r>
+        <w:rPr>
+          <w:i/>
+          <w:iCs/>
+          <w:lang w:val="en-US"/>
+        </w:rPr>
+        <w:t xml:space="preserve"> 116 (Calc</w:t>
+      </w:r>
+      <w:r>
+        <w:rPr>
+          <w:i/>
+          <w:iCs/>
+          <w:lang w:val="en-US"/>
+        </w:rPr>
+        <w:t>ulus</w:t>
+      </w:r>
+      <w:r>
+        <w:rPr>
+          <w:i/>
+          <w:iCs/>
+          <w:lang w:val="en-US"/>
+        </w:rPr>
+        <w:t xml:space="preserve"> 1) -&gt; M</w:t>
+      </w:r>
+      <w:r>
+        <w:rPr>
+          <w:i/>
+          <w:iCs/>
+          <w:lang w:val="en-US"/>
+        </w:rPr>
+        <w:t>ATH</w:t>
+      </w:r>
+      <w:r>
+        <w:rPr>
+          <w:i/>
+          <w:iCs/>
+          <w:lang w:val="en-US"/>
+        </w:rPr>
+        <w:t xml:space="preserve"> 118 (Calc</w:t>
+      </w:r>
+      <w:r>
+        <w:rPr>
+          <w:i/>
+          <w:iCs/>
+          <w:lang w:val="en-US"/>
+        </w:rPr>
+        <w:t>ulus</w:t>
+      </w:r>
+      <w:r>
+        <w:rPr>
+          <w:i/>
+          <w:iCs/>
+          <w:lang w:val="en-US"/>
+        </w:rPr>
+        <w:t xml:space="preserve"> 2). The slightly more difficult version taken by SE and ECE students is M</w:t>
+      </w:r>
+      <w:r>
+        <w:rPr>
+          <w:i/>
+          <w:iCs/>
+          <w:lang w:val="en-US"/>
+        </w:rPr>
+        <w:t>ATH</w:t>
+      </w:r>
+      <w:r>
+        <w:rPr>
+          <w:i/>
+          <w:iCs/>
+          <w:lang w:val="en-US"/>
+        </w:rPr>
+        <w:t xml:space="preserve"> 117 (Calc</w:t>
+      </w:r>
+      <w:r>
+        <w:rPr>
+          <w:i/>
+          <w:iCs/>
+          <w:lang w:val="en-US"/>
+        </w:rPr>
+        <w:t>ulus</w:t>
+      </w:r>
+      <w:r>
+        <w:rPr>
+          <w:i/>
+          <w:iCs/>
+          <w:lang w:val="en-US"/>
+        </w:rPr>
+        <w:t xml:space="preserve"> 1) -&gt; M</w:t>
+      </w:r>
+      <w:r>
+        <w:rPr>
+          <w:i/>
+          <w:iCs/>
+          <w:lang w:val="en-US"/>
+        </w:rPr>
+        <w:t>ATH</w:t>
+      </w:r>
+      <w:r>
+        <w:rPr>
+          <w:i/>
+          <w:iCs/>
+          <w:lang w:val="en-US"/>
+        </w:rPr>
+        <w:t xml:space="preserve"> 119 (Calc</w:t>
+      </w:r>
+      <w:r>
+        <w:rPr>
+          <w:i/>
+          <w:iCs/>
+          <w:lang w:val="en-US"/>
+        </w:rPr>
+        <w:t>ulus</w:t>
+      </w:r>
+      <w:r>
+        <w:rPr>
+          <w:i/>
+          <w:iCs/>
+          <w:lang w:val="en-US"/>
+        </w:rPr>
+        <w:t xml:space="preserve"> 2). The key emphasis is slightly more difficulty. </w:t>
+      </w:r>
+      <w:r>
+        <w:rPr>
+          <w:i/>
+          <w:iCs/>
+          <w:lang w:val="en-US"/>
+        </w:rPr>
+        <w:t>In M</w:t>
+      </w:r>
+      <w:r>
+        <w:rPr>
+          <w:i/>
+          <w:iCs/>
+          <w:lang w:val="en-US"/>
+        </w:rPr>
+        <w:t>ATH</w:t>
+      </w:r>
+      <w:r>
+        <w:rPr>
+          <w:i/>
+          <w:iCs/>
+          <w:lang w:val="en-US"/>
+        </w:rPr>
+        <w:t xml:space="preserve"> 119 you will learn more about spherical and cylindrical coordinates which are needed in ECE 106 (Electricity and </w:t>
       </w:r>
       <w:r>
         <w:rPr>
@@ -2302,7 +2606,71 @@
           <w:iCs/>
           <w:lang w:val="en-US"/>
         </w:rPr>
-        <w:t xml:space="preserve">Those who take the 116-&gt;118 path do not learn about these </w:t>
+        <w:t xml:space="preserve">Those who take the </w:t>
+      </w:r>
+      <w:r>
+        <w:rPr>
+          <w:i/>
+          <w:iCs/>
+          <w:lang w:val="en-US"/>
+        </w:rPr>
+        <w:t xml:space="preserve">MATH </w:t>
+      </w:r>
+      <w:r>
+        <w:rPr>
+          <w:i/>
+          <w:iCs/>
+          <w:lang w:val="en-US"/>
+        </w:rPr>
+        <w:t>116</w:t>
+      </w:r>
+      <w:r>
+        <w:rPr>
+          <w:i/>
+          <w:iCs/>
+          <w:lang w:val="en-US"/>
+        </w:rPr>
+        <w:t xml:space="preserve"> </w:t>
+      </w:r>
+      <w:r>
+        <w:rPr>
+          <w:i/>
+          <w:iCs/>
+          <w:lang w:val="en-US"/>
+        </w:rPr>
+        <w:t>-</w:t>
+      </w:r>
+      <w:r>
+        <w:rPr>
+          <w:i/>
+          <w:iCs/>
+          <w:lang w:val="en-US"/>
+        </w:rPr>
+        <w:t>&gt;</w:t>
+      </w:r>
+      <w:r>
+        <w:rPr>
+          <w:i/>
+          <w:iCs/>
+          <w:lang w:val="en-US"/>
+        </w:rPr>
+        <w:t xml:space="preserve"> MATH</w:t>
+      </w:r>
+      <w:r>
+        <w:rPr>
+          <w:i/>
+          <w:iCs/>
+          <w:lang w:val="en-US"/>
+        </w:rPr>
+        <w:t xml:space="preserve"> </w:t>
+      </w:r>
+      <w:r>
+        <w:rPr>
+          <w:i/>
+          <w:iCs/>
+          <w:lang w:val="en-US"/>
+        </w:rPr>
+        <w:t xml:space="preserve">118 path do not learn about these </w:t>
       </w:r>
       <w:r>
         <w:rPr>
@@ -2360,7 +2728,39 @@
           <w:iCs/>
           <w:lang w:val="en-US"/>
         </w:rPr>
-        <w:t xml:space="preserve"> 119 and the math you do in ECE 106 are closely related. I remember that we learned some of the concepts in the math course and in the same day, we would require the techniques in the electricity and magnetism course. </w:t>
+        <w:t xml:space="preserve"> 119 and the math you do in ECE 106 are closely related. I remember that we learned some of the concepts in the math course and in the same day, we would </w:t>
+      </w:r>
+      <w:r>
+        <w:rPr>
+          <w:i/>
+          <w:iCs/>
+          <w:lang w:val="en-US"/>
+        </w:rPr>
+        <w:t>use</w:t>
+      </w:r>
+      <w:r>
+        <w:rPr>
+          <w:i/>
+          <w:iCs/>
+          <w:lang w:val="en-US"/>
+        </w:rPr>
+        <w:t xml:space="preserve"> the</w:t>
+      </w:r>
+      <w:r>
+        <w:rPr>
+          <w:i/>
+          <w:iCs/>
+          <w:lang w:val="en-US"/>
+        </w:rPr>
+        <w:t>se</w:t>
+      </w:r>
+      <w:r>
+        <w:rPr>
+          <w:i/>
+          <w:iCs/>
+          <w:lang w:val="en-US"/>
+        </w:rPr>
+        <w:t xml:space="preserve"> techniques in the electricity and magnetism course. </w:t>
       </w:r>
       <w:r>
         <w:rPr>
@@ -2470,15 +2870,47 @@
           <w:iCs/>
           <w:lang w:val="en-US"/>
         </w:rPr>
-        <w:t xml:space="preserve"> course but instead proofs and set theory focused. </w:t>
-      </w:r>
-      <w:r>
-        <w:rPr>
-          <w:i/>
-          <w:iCs/>
-          <w:lang w:val="en-US"/>
-        </w:rPr>
-        <w:t xml:space="preserve">This is one of the courses that you either love it or hate it. For me personally, I hated it so much. This was the second time that this course was </w:t>
+        <w:t xml:space="preserve"> course but </w:t>
+      </w:r>
+      <w:r>
+        <w:rPr>
+          <w:i/>
+          <w:iCs/>
+          <w:lang w:val="en-US"/>
+        </w:rPr>
+        <w:t>focuses on</w:t>
+      </w:r>
+      <w:r>
+        <w:rPr>
+          <w:i/>
+          <w:iCs/>
+          <w:lang w:val="en-US"/>
+        </w:rPr>
+        <w:t xml:space="preserve"> proofs and set theory. </w:t>
+      </w:r>
+      <w:r>
+        <w:rPr>
+          <w:i/>
+          <w:iCs/>
+          <w:lang w:val="en-US"/>
+        </w:rPr>
+        <w:t>This is one of the courses that you either love it or hate it.</w:t>
+      </w:r>
+      <w:r>
+        <w:rPr>
+          <w:i/>
+          <w:iCs/>
+          <w:lang w:val="en-US"/>
+        </w:rPr>
+        <w:t xml:space="preserve"> Personally</w:t>
+      </w:r>
+      <w:r>
+        <w:rPr>
+          <w:i/>
+          <w:iCs/>
+          <w:lang w:val="en-US"/>
+        </w:rPr>
+        <w:t xml:space="preserve">, I hated it so much. This was the second time that this course was </w:t>
       </w:r>
       <w:r>
         <w:rPr>
@@ -2550,7 +2982,23 @@
           <w:iCs/>
           <w:lang w:val="en-US"/>
         </w:rPr>
-        <w:t xml:space="preserve">, however, in lecture </w:t>
+        <w:t xml:space="preserve">, however, </w:t>
+      </w:r>
+      <w:r>
+        <w:rPr>
+          <w:i/>
+          <w:iCs/>
+          <w:lang w:val="en-US"/>
+        </w:rPr>
+        <w:t>during the lecture</w:t>
+      </w:r>
+      <w:r>
+        <w:rPr>
+          <w:i/>
+          <w:iCs/>
+          <w:lang w:val="en-US"/>
+        </w:rPr>
+        <w:t xml:space="preserve"> </w:t>
       </w:r>
       <w:r>
         <w:rPr>
@@ -2600,7 +3048,39 @@
           <w:iCs/>
           <w:lang w:val="en-US"/>
         </w:rPr>
-        <w:t xml:space="preserve">For the labs, they were not really related too much to the course content just basic set theory concepts programmed in C++. </w:t>
+        <w:t>For the labs, they were not really related too much to the course content</w:t>
+      </w:r>
+      <w:r>
+        <w:rPr>
+          <w:i/>
+          <w:iCs/>
+          <w:lang w:val="en-US"/>
+        </w:rPr>
+        <w:t>. They were implementations</w:t>
+      </w:r>
+      <w:r>
+        <w:rPr>
+          <w:i/>
+          <w:iCs/>
+          <w:lang w:val="en-US"/>
+        </w:rPr>
+        <w:t xml:space="preserve"> </w:t>
+      </w:r>
+      <w:r>
+        <w:rPr>
+          <w:i/>
+          <w:iCs/>
+          <w:lang w:val="en-US"/>
+        </w:rPr>
+        <w:t>of</w:t>
+      </w:r>
+      <w:r>
+        <w:rPr>
+          <w:i/>
+          <w:iCs/>
+          <w:lang w:val="en-US"/>
+        </w:rPr>
+        <w:t xml:space="preserve"> basic set theory concepts programmed in C++. </w:t>
       </w:r>
       <w:r>
         <w:rPr>
@@ -2725,16 +3205,543 @@
           <w:lang w:val="en-US"/>
         </w:rPr>
       </w:pPr>
-    </w:p>
-    <w:p>
-      <w:pPr>
-        <w:jc w:val="both"/>
+      <w:r>
         <w:rPr>
           <w:b/>
           <w:bCs/>
           <w:u w:val="single"/>
           <w:lang w:val="en-US"/>
         </w:rPr>
+        <w:lastRenderedPageBreak/>
+        <w:t>ECE 124</w:t>
+      </w:r>
+    </w:p>
+    <w:p>
+      <w:pPr>
+        <w:jc w:val="both"/>
+        <w:rPr>
+          <w:i/>
+          <w:iCs/>
+          <w:lang w:val="en-US"/>
+        </w:rPr>
+      </w:pPr>
+      <w:r>
+        <w:rPr>
+          <w:i/>
+          <w:iCs/>
+          <w:lang w:val="en-US"/>
+        </w:rPr>
+        <w:t xml:space="preserve">This is first digital circuits course that you will take. I will say that is might be one of the most interesting 1B courses that I have taken. </w:t>
+      </w:r>
+      <w:r>
+        <w:rPr>
+          <w:i/>
+          <w:iCs/>
+          <w:lang w:val="en-US"/>
+        </w:rPr>
+        <w:t xml:space="preserve">It is the </w:t>
+      </w:r>
+      <w:r>
+        <w:rPr>
+          <w:i/>
+          <w:iCs/>
+          <w:lang w:val="en-US"/>
+        </w:rPr>
+        <w:t>introduction</w:t>
+      </w:r>
+      <w:r>
+        <w:rPr>
+          <w:i/>
+          <w:iCs/>
+          <w:lang w:val="en-US"/>
+        </w:rPr>
+        <w:t xml:space="preserve"> to how digital circuits work</w:t>
+      </w:r>
+      <w:r>
+        <w:rPr>
+          <w:i/>
+          <w:iCs/>
+          <w:lang w:val="en-US"/>
+        </w:rPr>
+        <w:t xml:space="preserve"> </w:t>
+      </w:r>
+      <w:r>
+        <w:rPr>
+          <w:i/>
+          <w:iCs/>
+          <w:lang w:val="en-US"/>
+        </w:rPr>
+        <w:t xml:space="preserve">and you will learn the basic hardware components such as: multiplexors, adders, counters, state machines, etc. You will also learn </w:t>
+      </w:r>
+      <w:r>
+        <w:rPr>
+          <w:i/>
+          <w:iCs/>
+          <w:lang w:val="en-US"/>
+        </w:rPr>
+        <w:t>Boolean</w:t>
+      </w:r>
+      <w:r>
+        <w:rPr>
+          <w:i/>
+          <w:iCs/>
+          <w:lang w:val="en-US"/>
+        </w:rPr>
+        <w:t xml:space="preserve"> algebra and VHDL which is a hardware description language used to work with FPGA’s.</w:t>
+      </w:r>
+      <w:r>
+        <w:rPr>
+          <w:i/>
+          <w:iCs/>
+          <w:lang w:val="en-US"/>
+        </w:rPr>
+        <w:t xml:space="preserve"> </w:t>
+      </w:r>
+      <w:r>
+        <w:rPr>
+          <w:i/>
+          <w:iCs/>
+          <w:lang w:val="en-US"/>
+        </w:rPr>
+        <w:t>The course was taught by Professor Catherine Gebotys and she is honestly a sweetheart. She knows her material very well, understand</w:t>
+      </w:r>
+      <w:r>
+        <w:rPr>
+          <w:i/>
+          <w:iCs/>
+          <w:lang w:val="en-US"/>
+        </w:rPr>
+        <w:t>s</w:t>
+      </w:r>
+      <w:r>
+        <w:rPr>
+          <w:i/>
+          <w:iCs/>
+          <w:lang w:val="en-US"/>
+        </w:rPr>
+        <w:t xml:space="preserve"> </w:t>
+      </w:r>
+      <w:r>
+        <w:rPr>
+          <w:i/>
+          <w:iCs/>
+          <w:lang w:val="en-US"/>
+        </w:rPr>
+        <w:t xml:space="preserve">the needs </w:t>
+      </w:r>
+      <w:r>
+        <w:rPr>
+          <w:i/>
+          <w:iCs/>
+          <w:lang w:val="en-US"/>
+        </w:rPr>
+        <w:t xml:space="preserve">of the students, and </w:t>
+      </w:r>
+      <w:r>
+        <w:rPr>
+          <w:i/>
+          <w:iCs/>
+          <w:lang w:val="en-US"/>
+        </w:rPr>
+        <w:t xml:space="preserve">is </w:t>
+      </w:r>
+      <w:r>
+        <w:rPr>
+          <w:i/>
+          <w:iCs/>
+          <w:lang w:val="en-US"/>
+        </w:rPr>
+        <w:t>very fair. I don’t have many complaints about this course, in fact, when I switched from Chem</w:t>
+      </w:r>
+      <w:r>
+        <w:rPr>
+          <w:i/>
+          <w:iCs/>
+          <w:lang w:val="en-US"/>
+        </w:rPr>
+        <w:t>ical</w:t>
+      </w:r>
+      <w:r>
+        <w:rPr>
+          <w:i/>
+          <w:iCs/>
+          <w:lang w:val="en-US"/>
+        </w:rPr>
+        <w:t xml:space="preserve"> Eng</w:t>
+      </w:r>
+      <w:r>
+        <w:rPr>
+          <w:i/>
+          <w:iCs/>
+          <w:lang w:val="en-US"/>
+        </w:rPr>
+        <w:t>ineering</w:t>
+      </w:r>
+      <w:r>
+        <w:rPr>
+          <w:i/>
+          <w:iCs/>
+          <w:lang w:val="en-US"/>
+        </w:rPr>
+        <w:t xml:space="preserve"> to Computer Eng</w:t>
+      </w:r>
+      <w:r>
+        <w:rPr>
+          <w:i/>
+          <w:iCs/>
+          <w:lang w:val="en-US"/>
+        </w:rPr>
+        <w:t>ineering</w:t>
+      </w:r>
+      <w:r>
+        <w:rPr>
+          <w:i/>
+          <w:iCs/>
+          <w:lang w:val="en-US"/>
+        </w:rPr>
+        <w:t xml:space="preserve"> this is one </w:t>
+      </w:r>
+      <w:r>
+        <w:rPr>
+          <w:i/>
+          <w:iCs/>
+          <w:lang w:val="en-US"/>
+        </w:rPr>
+        <w:t xml:space="preserve">course </w:t>
+      </w:r>
+      <w:r>
+        <w:rPr>
+          <w:i/>
+          <w:iCs/>
+          <w:lang w:val="en-US"/>
+        </w:rPr>
+        <w:t>I lo</w:t>
+      </w:r>
+      <w:r>
+        <w:rPr>
+          <w:i/>
+          <w:iCs/>
+          <w:lang w:val="en-US"/>
+        </w:rPr>
+        <w:t>oked forward too.</w:t>
+      </w:r>
+      <w:r>
+        <w:rPr>
+          <w:i/>
+          <w:iCs/>
+          <w:lang w:val="en-US"/>
+        </w:rPr>
+        <w:t xml:space="preserve"> </w:t>
+      </w:r>
+    </w:p>
+    <w:p>
+      <w:pPr>
+        <w:jc w:val="both"/>
+        <w:rPr>
+          <w:i/>
+          <w:iCs/>
+          <w:lang w:val="en-US"/>
+        </w:rPr>
+      </w:pPr>
+      <w:r>
+        <w:rPr>
+          <w:i/>
+          <w:iCs/>
+          <w:lang w:val="en-US"/>
+        </w:rPr>
+        <w:t xml:space="preserve">There are also labs in this course which allow you to write VHDL code and work with FPGA’s. These labs are not easy, and they consume a lot of time especially the last project. I remember that </w:t>
+      </w:r>
+      <w:r>
+        <w:rPr>
+          <w:i/>
+          <w:iCs/>
+          <w:lang w:val="en-US"/>
+        </w:rPr>
+        <w:t xml:space="preserve">when I worked on the last project, there were no seats in the </w:t>
+      </w:r>
+      <w:r>
+        <w:rPr>
+          <w:i/>
+          <w:iCs/>
+          <w:lang w:val="en-US"/>
+        </w:rPr>
+        <w:t>lab,</w:t>
+      </w:r>
+      <w:r>
+        <w:rPr>
+          <w:i/>
+          <w:iCs/>
+          <w:lang w:val="en-US"/>
+        </w:rPr>
+        <w:t xml:space="preserve"> and it was fully packed the entire time. As a word of advice from an upper year, do not leave this lab to the last minute. You will run into a lot of problems working with the FPGA’s and VHDL </w:t>
+      </w:r>
+      <w:r>
+        <w:rPr>
+          <w:i/>
+          <w:iCs/>
+          <w:lang w:val="en-US"/>
+        </w:rPr>
+        <w:t>(</w:t>
+      </w:r>
+      <w:r>
+        <w:rPr>
+          <w:i/>
+          <w:iCs/>
+          <w:lang w:val="en-US"/>
+        </w:rPr>
+        <w:t>as it is not your typical programming language</w:t>
+      </w:r>
+      <w:r>
+        <w:rPr>
+          <w:i/>
+          <w:iCs/>
+          <w:lang w:val="en-US"/>
+        </w:rPr>
+        <w:t xml:space="preserve">, it barely has any </w:t>
+      </w:r>
+      <w:r>
+        <w:rPr>
+          <w:i/>
+          <w:iCs/>
+          <w:lang w:val="en-US"/>
+        </w:rPr>
+        <w:t>similarities</w:t>
+      </w:r>
+      <w:r>
+        <w:rPr>
+          <w:i/>
+          <w:iCs/>
+          <w:lang w:val="en-US"/>
+        </w:rPr>
+        <w:t>)</w:t>
+      </w:r>
+      <w:r>
+        <w:rPr>
+          <w:i/>
+          <w:iCs/>
+          <w:lang w:val="en-US"/>
+        </w:rPr>
+        <w:t>. Also working with Altera Quartus Prime (the IDE that you use to program the FPGA’s with your VHDL code) is a little tricky to work with and you will encounter errors that you have no idea where its coming form.</w:t>
+      </w:r>
+      <w:r>
+        <w:rPr>
+          <w:i/>
+          <w:iCs/>
+          <w:lang w:val="en-US"/>
+        </w:rPr>
+        <w:t xml:space="preserve"> Ask the TA’s and your peers for help as they probably </w:t>
+      </w:r>
+      <w:r>
+        <w:rPr>
+          <w:i/>
+          <w:iCs/>
+          <w:lang w:val="en-US"/>
+        </w:rPr>
+        <w:t>encountered</w:t>
+      </w:r>
+      <w:r>
+        <w:rPr>
+          <w:i/>
+          <w:iCs/>
+          <w:lang w:val="en-US"/>
+        </w:rPr>
+        <w:t xml:space="preserve"> the same error before </w:t>
+      </w:r>
+      <w:r>
+        <w:rPr>
+          <w:i/>
+          <w:iCs/>
+          <w:lang w:val="en-US"/>
+        </w:rPr>
+        <w:t xml:space="preserve">you </w:t>
+      </w:r>
+      <w:r>
+        <w:rPr>
+          <w:i/>
+          <w:iCs/>
+          <w:lang w:val="en-US"/>
+        </w:rPr>
+        <w:t>and it’ll save you a lot of time debugging.</w:t>
+      </w:r>
+      <w:r>
+        <w:rPr>
+          <w:i/>
+          <w:iCs/>
+          <w:lang w:val="en-US"/>
+        </w:rPr>
+        <w:t xml:space="preserve"> </w:t>
+      </w:r>
+    </w:p>
+    <w:p>
+      <w:pPr>
+        <w:jc w:val="both"/>
+        <w:rPr>
+          <w:i/>
+          <w:iCs/>
+          <w:lang w:val="en-US"/>
+        </w:rPr>
+      </w:pPr>
+      <w:r>
+        <w:rPr>
+          <w:i/>
+          <w:iCs/>
+          <w:lang w:val="en-US"/>
+        </w:rPr>
+        <w:t>For the</w:t>
+      </w:r>
+      <w:r>
+        <w:rPr>
+          <w:i/>
+          <w:iCs/>
+          <w:lang w:val="en-US"/>
+        </w:rPr>
+        <w:t xml:space="preserve"> midterm and final</w:t>
+      </w:r>
+      <w:r>
+        <w:rPr>
+          <w:i/>
+          <w:iCs/>
+          <w:lang w:val="en-US"/>
+        </w:rPr>
+        <w:t xml:space="preserve">, they were </w:t>
+      </w:r>
+      <w:r>
+        <w:rPr>
+          <w:i/>
+          <w:iCs/>
+          <w:lang w:val="en-US"/>
+        </w:rPr>
+        <w:t>fair</w:t>
+      </w:r>
+      <w:r>
+        <w:rPr>
+          <w:i/>
+          <w:iCs/>
+          <w:lang w:val="en-US"/>
+        </w:rPr>
+        <w:t xml:space="preserve">. </w:t>
+      </w:r>
+      <w:r>
+        <w:rPr>
+          <w:i/>
+          <w:iCs/>
+          <w:lang w:val="en-US"/>
+        </w:rPr>
+        <w:t>But</w:t>
+      </w:r>
+      <w:r>
+        <w:rPr>
+          <w:i/>
+          <w:iCs/>
+          <w:lang w:val="en-US"/>
+        </w:rPr>
+        <w:t xml:space="preserve"> </w:t>
+      </w:r>
+      <w:r>
+        <w:rPr>
+          <w:i/>
+          <w:iCs/>
+          <w:lang w:val="en-US"/>
+        </w:rPr>
+        <w:t xml:space="preserve">I thought that </w:t>
+      </w:r>
+      <w:r>
+        <w:rPr>
+          <w:i/>
+          <w:iCs/>
+          <w:lang w:val="en-US"/>
+        </w:rPr>
+        <w:t>some of the questions were long and time consuming</w:t>
+      </w:r>
+      <w:r>
+        <w:rPr>
+          <w:i/>
+          <w:iCs/>
+          <w:lang w:val="en-US"/>
+        </w:rPr>
+        <w:t>.</w:t>
+      </w:r>
+      <w:r>
+        <w:rPr>
+          <w:i/>
+          <w:iCs/>
+          <w:lang w:val="en-US"/>
+        </w:rPr>
+        <w:t xml:space="preserve"> Make sure you practice a lot so that you can fly by these questions that just require a lot of work but are not too complicated. </w:t>
+      </w:r>
+      <w:r>
+        <w:rPr>
+          <w:i/>
+          <w:iCs/>
+          <w:lang w:val="en-US"/>
+        </w:rPr>
+        <w:t xml:space="preserve">There were also ungraded assignments, </w:t>
+      </w:r>
+      <w:r>
+        <w:rPr>
+          <w:i/>
+          <w:iCs/>
+          <w:lang w:val="en-US"/>
+        </w:rPr>
+        <w:t>and I</w:t>
+      </w:r>
+      <w:r>
+        <w:rPr>
+          <w:i/>
+          <w:iCs/>
+          <w:lang w:val="en-US"/>
+        </w:rPr>
+        <w:t xml:space="preserve"> recommend that you do</w:t>
+      </w:r>
+      <w:r>
+        <w:rPr>
+          <w:i/>
+          <w:iCs/>
+          <w:lang w:val="en-US"/>
+        </w:rPr>
+        <w:t xml:space="preserve"> all of them </w:t>
+      </w:r>
+      <w:r>
+        <w:rPr>
+          <w:i/>
+          <w:iCs/>
+          <w:lang w:val="en-US"/>
+        </w:rPr>
+        <w:t xml:space="preserve">since they are </w:t>
+      </w:r>
+      <w:r>
+        <w:rPr>
+          <w:i/>
+          <w:iCs/>
+          <w:lang w:val="en-US"/>
+        </w:rPr>
+        <w:t xml:space="preserve">similar </w:t>
+      </w:r>
+      <w:r>
+        <w:rPr>
+          <w:i/>
+          <w:iCs/>
+          <w:lang w:val="en-US"/>
+        </w:rPr>
+        <w:t>to the</w:t>
+      </w:r>
+      <w:r>
+        <w:rPr>
+          <w:i/>
+          <w:iCs/>
+          <w:lang w:val="en-US"/>
+        </w:rPr>
+        <w:t xml:space="preserve"> types of questions in the exam. </w:t>
+      </w:r>
+    </w:p>
+    <w:p>
+      <w:pPr>
+        <w:jc w:val="both"/>
+        <w:rPr>
+          <w:i/>
+          <w:iCs/>
+          <w:lang w:val="en-US"/>
+        </w:rPr>
       </w:pPr>
     </w:p>
     <w:p>
@@ -2754,314 +3761,633 @@
           <w:u w:val="single"/>
           <w:lang w:val="en-US"/>
         </w:rPr>
-        <w:t>ECE 124</w:t>
-      </w:r>
-    </w:p>
-    <w:p>
-      <w:pPr>
-        <w:jc w:val="both"/>
-        <w:rPr>
-          <w:i/>
-          <w:iCs/>
-          <w:lang w:val="en-US"/>
-        </w:rPr>
-      </w:pPr>
-      <w:r>
-        <w:rPr>
-          <w:i/>
-          <w:iCs/>
-          <w:lang w:val="en-US"/>
-        </w:rPr>
-        <w:t xml:space="preserve">This is first digital circuits course that you will take. I will say that is might be one of the most interesting 1B courses that I have taken. </w:t>
-      </w:r>
-      <w:r>
-        <w:rPr>
-          <w:i/>
-          <w:iCs/>
-          <w:lang w:val="en-US"/>
-        </w:rPr>
-        <w:t>It is the introductory to how digital circuits work, and you will learn the basic hardware components such as: multiplexors, adders, counters, state machines, etc. You will also learn boolean algebra and VHDL which is a hardware description language used to work with FPGA’s.</w:t>
-      </w:r>
-    </w:p>
-    <w:p>
-      <w:pPr>
-        <w:jc w:val="both"/>
-        <w:rPr>
-          <w:i/>
-          <w:iCs/>
-          <w:lang w:val="en-US"/>
-        </w:rPr>
-      </w:pPr>
-      <w:r>
-        <w:rPr>
-          <w:i/>
-          <w:iCs/>
-          <w:lang w:val="en-US"/>
-        </w:rPr>
-        <w:t>The course was taught by Professor Catherine Gebotys and she is honestly a sweetheart. She knows her material very well, she is very understanding of the students, and she is very fair. I don’t have many complaints about this course, in fact, when I switched from Chem Eng</w:t>
-      </w:r>
-      <w:r>
-        <w:rPr>
-          <w:i/>
-          <w:iCs/>
-          <w:lang w:val="en-US"/>
-        </w:rPr>
-        <w:t>ineering</w:t>
-      </w:r>
-      <w:r>
-        <w:rPr>
-          <w:i/>
-          <w:iCs/>
-          <w:lang w:val="en-US"/>
-        </w:rPr>
-        <w:t xml:space="preserve"> to Computer Eng</w:t>
-      </w:r>
-      <w:r>
-        <w:rPr>
-          <w:i/>
-          <w:iCs/>
-          <w:lang w:val="en-US"/>
-        </w:rPr>
-        <w:t>ineering</w:t>
-      </w:r>
-      <w:r>
-        <w:rPr>
-          <w:i/>
-          <w:iCs/>
-          <w:lang w:val="en-US"/>
-        </w:rPr>
-        <w:t xml:space="preserve"> this is one of the courses I looked forward too. </w:t>
-      </w:r>
-    </w:p>
-    <w:p>
-      <w:pPr>
-        <w:jc w:val="both"/>
-        <w:rPr>
-          <w:i/>
-          <w:iCs/>
-          <w:lang w:val="en-US"/>
-        </w:rPr>
-      </w:pPr>
-      <w:r>
-        <w:rPr>
-          <w:i/>
-          <w:iCs/>
-          <w:lang w:val="en-US"/>
-        </w:rPr>
-        <w:t xml:space="preserve">There are also labs in this course which allow you to write VHDL code and work with FPGA’s. These labs are not easy, and they do consume a lot of time especially the last project. I remember that </w:t>
-      </w:r>
-      <w:r>
-        <w:rPr>
-          <w:i/>
-          <w:iCs/>
-          <w:lang w:val="en-US"/>
-        </w:rPr>
-        <w:t xml:space="preserve">when I worked on the last project, there were no seats in the </w:t>
-      </w:r>
-      <w:r>
-        <w:rPr>
-          <w:i/>
-          <w:iCs/>
-          <w:lang w:val="en-US"/>
-        </w:rPr>
-        <w:t>lab,</w:t>
-      </w:r>
-      <w:r>
-        <w:rPr>
-          <w:i/>
-          <w:iCs/>
-          <w:lang w:val="en-US"/>
-        </w:rPr>
-        <w:t xml:space="preserve"> and it was fully packed the entire time. As a word of advice from an upper year, do not leave this lab to the last minute. You will run into a lot of problems working with the FPGA’s and VHDL </w:t>
-      </w:r>
-      <w:r>
-        <w:rPr>
-          <w:i/>
-          <w:iCs/>
-          <w:lang w:val="en-US"/>
-        </w:rPr>
-        <w:t>(</w:t>
-      </w:r>
-      <w:r>
-        <w:rPr>
-          <w:i/>
-          <w:iCs/>
-          <w:lang w:val="en-US"/>
-        </w:rPr>
-        <w:t>as it is not your typical programming language</w:t>
-      </w:r>
-      <w:r>
-        <w:rPr>
-          <w:i/>
-          <w:iCs/>
-          <w:lang w:val="en-US"/>
-        </w:rPr>
-        <w:t>)</w:t>
-      </w:r>
-      <w:r>
-        <w:rPr>
-          <w:i/>
-          <w:iCs/>
-          <w:lang w:val="en-US"/>
-        </w:rPr>
-        <w:t>. Also working with Altera Quartus Prime (the IDE that you use to program the FPGA’s with your VHDL code) is a little tricky to work with and you will encounter errors that you have no idea where its coming form.</w:t>
-      </w:r>
-      <w:r>
-        <w:rPr>
-          <w:i/>
-          <w:iCs/>
-          <w:lang w:val="en-US"/>
-        </w:rPr>
-        <w:t xml:space="preserve"> Ask the TA’s and your peers for help as they probably </w:t>
-      </w:r>
-      <w:r>
-        <w:rPr>
-          <w:i/>
-          <w:iCs/>
-          <w:lang w:val="en-US"/>
-        </w:rPr>
-        <w:t>encountered</w:t>
-      </w:r>
-      <w:r>
-        <w:rPr>
-          <w:i/>
-          <w:iCs/>
-          <w:lang w:val="en-US"/>
-        </w:rPr>
-        <w:t xml:space="preserve"> the same error before and it’ll save you a lot of time debugging.</w:t>
-      </w:r>
-    </w:p>
-    <w:p>
-      <w:pPr>
-        <w:jc w:val="both"/>
-        <w:rPr>
-          <w:i/>
-          <w:iCs/>
-          <w:lang w:val="en-US"/>
-        </w:rPr>
-      </w:pPr>
-      <w:r>
-        <w:rPr>
-          <w:i/>
-          <w:iCs/>
-          <w:lang w:val="en-US"/>
-        </w:rPr>
-        <w:t>For the</w:t>
-      </w:r>
-      <w:r>
-        <w:rPr>
-          <w:i/>
-          <w:iCs/>
-          <w:lang w:val="en-US"/>
-        </w:rPr>
-        <w:t xml:space="preserve"> midterm and final</w:t>
-      </w:r>
-      <w:r>
-        <w:rPr>
-          <w:i/>
-          <w:iCs/>
-          <w:lang w:val="en-US"/>
-        </w:rPr>
-        <w:t xml:space="preserve">, they were </w:t>
-      </w:r>
-      <w:r>
-        <w:rPr>
-          <w:i/>
-          <w:iCs/>
-          <w:lang w:val="en-US"/>
-        </w:rPr>
-        <w:t>fair</w:t>
-      </w:r>
-      <w:r>
-        <w:rPr>
-          <w:i/>
-          <w:iCs/>
-          <w:lang w:val="en-US"/>
-        </w:rPr>
-        <w:t>. But,</w:t>
-      </w:r>
-      <w:r>
-        <w:rPr>
-          <w:i/>
-          <w:iCs/>
-          <w:lang w:val="en-US"/>
-        </w:rPr>
-        <w:t xml:space="preserve"> some of the questions were long and time consuming</w:t>
-      </w:r>
-      <w:r>
-        <w:rPr>
-          <w:i/>
-          <w:iCs/>
-          <w:lang w:val="en-US"/>
-        </w:rPr>
-        <w:t>.</w:t>
-      </w:r>
-      <w:r>
-        <w:rPr>
-          <w:i/>
-          <w:iCs/>
-          <w:lang w:val="en-US"/>
-        </w:rPr>
-        <w:t xml:space="preserve"> Make sure you practice a lot so that you can fly by these questions that just require a lot of work but are not too complicated. </w:t>
-      </w:r>
-      <w:r>
-        <w:rPr>
-          <w:i/>
-          <w:iCs/>
-          <w:lang w:val="en-US"/>
-        </w:rPr>
-        <w:t xml:space="preserve">There were also ungraded assignments, </w:t>
-      </w:r>
-      <w:r>
-        <w:rPr>
-          <w:i/>
-          <w:iCs/>
-          <w:lang w:val="en-US"/>
-        </w:rPr>
-        <w:t>and I</w:t>
-      </w:r>
-      <w:r>
-        <w:rPr>
-          <w:i/>
-          <w:iCs/>
-          <w:lang w:val="en-US"/>
-        </w:rPr>
-        <w:t xml:space="preserve"> recommend that you do</w:t>
-      </w:r>
-      <w:r>
-        <w:rPr>
-          <w:i/>
-          <w:iCs/>
-          <w:lang w:val="en-US"/>
-        </w:rPr>
-        <w:t xml:space="preserve"> all of them </w:t>
-      </w:r>
-      <w:r>
-        <w:rPr>
-          <w:i/>
-          <w:iCs/>
-          <w:lang w:val="en-US"/>
-        </w:rPr>
-        <w:t xml:space="preserve">since they are </w:t>
-      </w:r>
-      <w:r>
-        <w:rPr>
-          <w:i/>
-          <w:iCs/>
-          <w:lang w:val="en-US"/>
-        </w:rPr>
-        <w:t xml:space="preserve">similar the types of questions in the exam. </w:t>
-      </w:r>
-    </w:p>
-    <w:p>
-      <w:pPr>
-        <w:jc w:val="both"/>
-        <w:rPr>
-          <w:i/>
-          <w:iCs/>
-          <w:lang w:val="en-US"/>
-        </w:rPr>
-      </w:pPr>
+        <w:t>ECE 106</w:t>
+      </w:r>
+    </w:p>
+    <w:p>
+      <w:pPr>
+        <w:jc w:val="both"/>
+        <w:rPr>
+          <w:i/>
+          <w:iCs/>
+          <w:lang w:val="en-US"/>
+        </w:rPr>
+      </w:pPr>
+      <w:r>
+        <w:rPr>
+          <w:i/>
+          <w:iCs/>
+          <w:lang w:val="en-US"/>
+        </w:rPr>
+        <w:t xml:space="preserve">This was probably the toughest course in 1B hands down. This course is about Electricity and Magnetism and you will learn about </w:t>
+      </w:r>
+      <w:r>
+        <w:rPr>
+          <w:i/>
+          <w:iCs/>
+          <w:lang w:val="en-US"/>
+        </w:rPr>
+        <w:t xml:space="preserve">how </w:t>
+      </w:r>
+      <w:r>
+        <w:rPr>
+          <w:i/>
+          <w:iCs/>
+          <w:lang w:val="en-US"/>
+        </w:rPr>
+        <w:t xml:space="preserve">electric fields and magnetic fields work. This course was taught by Professor Saini who I think is one of the smartest and </w:t>
+      </w:r>
+      <w:r>
+        <w:rPr>
+          <w:i/>
+          <w:iCs/>
+          <w:lang w:val="en-US"/>
+        </w:rPr>
+        <w:t>passionate</w:t>
+      </w:r>
+      <w:r>
+        <w:rPr>
+          <w:i/>
+          <w:iCs/>
+          <w:lang w:val="en-US"/>
+        </w:rPr>
+        <w:t xml:space="preserve"> teachers </w:t>
+      </w:r>
+      <w:r>
+        <w:rPr>
+          <w:i/>
+          <w:iCs/>
+          <w:lang w:val="en-US"/>
+        </w:rPr>
+        <w:t>in the ECE undergraduate department</w:t>
+      </w:r>
+      <w:r>
+        <w:rPr>
+          <w:i/>
+          <w:iCs/>
+          <w:lang w:val="en-US"/>
+        </w:rPr>
+        <w:t xml:space="preserve">. </w:t>
+      </w:r>
+      <w:r>
+        <w:rPr>
+          <w:i/>
+          <w:iCs/>
+          <w:lang w:val="en-US"/>
+        </w:rPr>
+        <w:t xml:space="preserve">At the current time that I am writing this, he leads our cohort’s seminar </w:t>
+      </w:r>
+      <w:r>
+        <w:rPr>
+          <w:i/>
+          <w:iCs/>
+          <w:lang w:val="en-US"/>
+        </w:rPr>
+        <w:t>session</w:t>
+      </w:r>
+      <w:r>
+        <w:rPr>
+          <w:i/>
+          <w:iCs/>
+          <w:lang w:val="en-US"/>
+        </w:rPr>
+        <w:t xml:space="preserve"> </w:t>
+      </w:r>
+      <w:r>
+        <w:rPr>
+          <w:i/>
+          <w:iCs/>
+          <w:lang w:val="en-US"/>
+        </w:rPr>
+        <w:t>and he is a great resource</w:t>
+      </w:r>
+      <w:r>
+        <w:rPr>
+          <w:i/>
+          <w:iCs/>
+          <w:lang w:val="en-US"/>
+        </w:rPr>
+        <w:t>/mentor</w:t>
+      </w:r>
+      <w:r>
+        <w:rPr>
+          <w:i/>
+          <w:iCs/>
+          <w:lang w:val="en-US"/>
+        </w:rPr>
+        <w:t xml:space="preserve"> for any question</w:t>
+      </w:r>
+      <w:r>
+        <w:rPr>
+          <w:i/>
+          <w:iCs/>
+          <w:lang w:val="en-US"/>
+        </w:rPr>
+        <w:t>s</w:t>
+      </w:r>
+      <w:r>
+        <w:rPr>
+          <w:i/>
+          <w:iCs/>
+          <w:lang w:val="en-US"/>
+        </w:rPr>
+        <w:t xml:space="preserve"> that you may have. </w:t>
+      </w:r>
+      <w:r>
+        <w:rPr>
+          <w:i/>
+          <w:iCs/>
+          <w:lang w:val="en-US"/>
+        </w:rPr>
+        <w:t>He genuinely cares about the students and</w:t>
+      </w:r>
+      <w:r>
+        <w:rPr>
+          <w:i/>
+          <w:iCs/>
+          <w:lang w:val="en-US"/>
+        </w:rPr>
+        <w:t xml:space="preserve"> </w:t>
+      </w:r>
+      <w:r>
+        <w:rPr>
+          <w:i/>
+          <w:iCs/>
+          <w:lang w:val="en-US"/>
+        </w:rPr>
+        <w:t>is</w:t>
+      </w:r>
+      <w:r>
+        <w:rPr>
+          <w:i/>
+          <w:iCs/>
+          <w:lang w:val="en-US"/>
+        </w:rPr>
+        <w:t xml:space="preserve"> also</w:t>
+      </w:r>
+      <w:r>
+        <w:rPr>
+          <w:i/>
+          <w:iCs/>
+          <w:lang w:val="en-US"/>
+        </w:rPr>
+        <w:t xml:space="preserve"> very passionate about the course</w:t>
+      </w:r>
+      <w:r>
+        <w:rPr>
+          <w:i/>
+          <w:iCs/>
+          <w:lang w:val="en-US"/>
+        </w:rPr>
+        <w:t>. However,</w:t>
+      </w:r>
+      <w:r>
+        <w:rPr>
+          <w:i/>
+          <w:iCs/>
+          <w:lang w:val="en-US"/>
+        </w:rPr>
+        <w:t xml:space="preserve"> </w:t>
+      </w:r>
+      <w:r>
+        <w:rPr>
+          <w:i/>
+          <w:iCs/>
+          <w:lang w:val="en-US"/>
+        </w:rPr>
+        <w:t>he is known to be a gatekeeper</w:t>
+      </w:r>
+      <w:r>
+        <w:rPr>
+          <w:i/>
+          <w:iCs/>
+          <w:lang w:val="en-US"/>
+        </w:rPr>
+        <w:t xml:space="preserve">. </w:t>
+      </w:r>
+      <w:r>
+        <w:rPr>
+          <w:i/>
+          <w:iCs/>
+          <w:lang w:val="en-US"/>
+        </w:rPr>
+        <w:t xml:space="preserve">His exams really test your understanding of the material and just pure memorization will not work in this course. </w:t>
+      </w:r>
+    </w:p>
+    <w:p>
+      <w:pPr>
+        <w:jc w:val="both"/>
+        <w:rPr>
+          <w:i/>
+          <w:iCs/>
+          <w:lang w:val="en-US"/>
+        </w:rPr>
+      </w:pPr>
+      <w:r>
+        <w:rPr>
+          <w:i/>
+          <w:iCs/>
+          <w:lang w:val="en-US"/>
+        </w:rPr>
+        <w:t>This course pairs well</w:t>
+      </w:r>
+      <w:r>
+        <w:rPr>
+          <w:i/>
+          <w:iCs/>
+          <w:lang w:val="en-US"/>
+        </w:rPr>
+        <w:t xml:space="preserve"> really</w:t>
+      </w:r>
+      <w:r>
+        <w:rPr>
+          <w:i/>
+          <w:iCs/>
+          <w:lang w:val="en-US"/>
+        </w:rPr>
+        <w:t xml:space="preserve"> with MATH 119 as the concepts you learn in Calculus will be needed to calculate fields around 3D objects. </w:t>
+      </w:r>
+      <w:r>
+        <w:rPr>
+          <w:i/>
+          <w:iCs/>
+          <w:lang w:val="en-US"/>
+        </w:rPr>
+        <w:t>This course has weekly quizzes so make sure you attend the tutorials.</w:t>
+      </w:r>
+      <w:r>
+        <w:rPr>
+          <w:i/>
+          <w:iCs/>
+          <w:lang w:val="en-US"/>
+        </w:rPr>
+        <w:t xml:space="preserve"> For the midterm, the format is similar to ECE 105. There is an individual midterm that you write and after that you will get in groups (based on your own choice) and solve a set of different questions together. </w:t>
+      </w:r>
+      <w:r>
+        <w:rPr>
+          <w:i/>
+          <w:iCs/>
+          <w:lang w:val="en-US"/>
+        </w:rPr>
+        <w:t>Obviously</w:t>
+      </w:r>
+      <w:r>
+        <w:rPr>
+          <w:i/>
+          <w:iCs/>
+          <w:lang w:val="en-US"/>
+        </w:rPr>
+        <w:t xml:space="preserve"> from year to year, the format may </w:t>
+      </w:r>
+      <w:r>
+        <w:rPr>
+          <w:i/>
+          <w:iCs/>
+          <w:lang w:val="en-US"/>
+        </w:rPr>
+        <w:t>change,</w:t>
+      </w:r>
+      <w:r>
+        <w:rPr>
+          <w:i/>
+          <w:iCs/>
+          <w:lang w:val="en-US"/>
+        </w:rPr>
+        <w:t xml:space="preserve"> and I am just writing down my own experiences. </w:t>
+      </w:r>
+    </w:p>
+    <w:p>
+      <w:pPr>
+        <w:jc w:val="both"/>
+        <w:rPr>
+          <w:i/>
+          <w:iCs/>
+          <w:lang w:val="en-US"/>
+        </w:rPr>
+      </w:pPr>
+      <w:r>
+        <w:rPr>
+          <w:i/>
+          <w:iCs/>
+          <w:lang w:val="en-US"/>
+        </w:rPr>
+        <w:t>After I wrote the midterm, I truly understood why previous upper year feared ECE 106. At least in my cohort, a lot of the students (probably 60+</w:t>
+      </w:r>
+      <w:r>
+        <w:rPr>
+          <w:i/>
+          <w:iCs/>
+          <w:lang w:val="en-US"/>
+        </w:rPr>
+        <w:t>%</w:t>
+      </w:r>
+      <w:r>
+        <w:rPr>
+          <w:i/>
+          <w:iCs/>
+          <w:lang w:val="en-US"/>
+        </w:rPr>
+        <w:t xml:space="preserve">) do not really care about physics, math, electricity &amp; magnetism, </w:t>
+      </w:r>
+      <w:r>
+        <w:rPr>
+          <w:i/>
+          <w:iCs/>
+          <w:lang w:val="en-US"/>
+        </w:rPr>
+        <w:t>etc. Instead they care ab</w:t>
+      </w:r>
+      <w:r>
+        <w:rPr>
+          <w:i/>
+          <w:iCs/>
+          <w:lang w:val="en-US"/>
+        </w:rPr>
+        <w:t>o</w:t>
+      </w:r>
+      <w:r>
+        <w:rPr>
+          <w:i/>
+          <w:iCs/>
+          <w:lang w:val="en-US"/>
+        </w:rPr>
+        <w:t>ut being a</w:t>
+      </w:r>
+      <w:r>
+        <w:rPr>
+          <w:i/>
+          <w:iCs/>
+          <w:lang w:val="en-US"/>
+        </w:rPr>
+        <w:t xml:space="preserve"> software</w:t>
+      </w:r>
+      <w:r>
+        <w:rPr>
+          <w:i/>
+          <w:iCs/>
+          <w:lang w:val="en-US"/>
+        </w:rPr>
+        <w:t xml:space="preserve"> engineer and programming. </w:t>
+      </w:r>
+      <w:r>
+        <w:rPr>
+          <w:i/>
+          <w:iCs/>
+          <w:lang w:val="en-US"/>
+        </w:rPr>
+        <w:t xml:space="preserve">You may ask why I brought this up and the answer is that </w:t>
+      </w:r>
+      <w:r>
+        <w:rPr>
+          <w:i/>
+          <w:iCs/>
+          <w:lang w:val="en-US"/>
+        </w:rPr>
+        <w:t xml:space="preserve">many of my peers including myself scored way lower than we </w:t>
+      </w:r>
+      <w:r>
+        <w:rPr>
+          <w:i/>
+          <w:iCs/>
+          <w:lang w:val="en-US"/>
+        </w:rPr>
+        <w:lastRenderedPageBreak/>
+        <w:t>wanted to in the midterm</w:t>
+      </w:r>
+      <w:r>
+        <w:rPr>
+          <w:i/>
+          <w:iCs/>
+          <w:lang w:val="en-US"/>
+        </w:rPr>
+        <w:t xml:space="preserve"> because we didn’t study hard enoug</w:t>
+      </w:r>
+      <w:r>
+        <w:rPr>
+          <w:i/>
+          <w:iCs/>
+          <w:lang w:val="en-US"/>
+        </w:rPr>
+        <w:t>h and learn the material well</w:t>
+      </w:r>
+      <w:r>
+        <w:rPr>
+          <w:i/>
+          <w:iCs/>
+          <w:lang w:val="en-US"/>
+        </w:rPr>
+        <w:t>. A lot of us didn’t care about this course as it’s not related to programming</w:t>
+      </w:r>
+      <w:r>
+        <w:rPr>
+          <w:i/>
+          <w:iCs/>
+          <w:lang w:val="en-US"/>
+        </w:rPr>
+        <w:t xml:space="preserve">. As a consequence, </w:t>
+      </w:r>
+      <w:r>
+        <w:rPr>
+          <w:i/>
+          <w:iCs/>
+          <w:lang w:val="en-US"/>
+        </w:rPr>
+        <w:t>t</w:t>
+      </w:r>
+      <w:r>
+        <w:rPr>
+          <w:i/>
+          <w:iCs/>
+          <w:lang w:val="en-US"/>
+        </w:rPr>
+        <w:t>he average was in the range of 5</w:t>
+      </w:r>
+      <w:r>
+        <w:rPr>
+          <w:i/>
+          <w:iCs/>
+          <w:lang w:val="en-US"/>
+        </w:rPr>
+        <w:t>0</w:t>
+      </w:r>
+      <w:r>
+        <w:rPr>
+          <w:i/>
+          <w:iCs/>
+          <w:lang w:val="en-US"/>
+        </w:rPr>
+        <w:t>-</w:t>
+      </w:r>
+      <w:r>
+        <w:rPr>
+          <w:i/>
+          <w:iCs/>
+          <w:lang w:val="en-US"/>
+        </w:rPr>
+        <w:t>55</w:t>
+      </w:r>
+      <w:r>
+        <w:rPr>
+          <w:i/>
+          <w:iCs/>
+          <w:lang w:val="en-US"/>
+        </w:rPr>
+        <w:t xml:space="preserve">%. </w:t>
+      </w:r>
+    </w:p>
+    <w:p>
+      <w:pPr>
+        <w:jc w:val="both"/>
+        <w:rPr>
+          <w:i/>
+          <w:iCs/>
+          <w:lang w:val="en-US"/>
+        </w:rPr>
+      </w:pPr>
+      <w:r>
+        <w:rPr>
+          <w:i/>
+          <w:iCs/>
+          <w:lang w:val="en-US"/>
+        </w:rPr>
+        <w:t>When the finals came around, I had to grind as hard as possible. I was in the danger zone since my midterm mark was so low</w:t>
+      </w:r>
+      <w:r>
+        <w:rPr>
+          <w:i/>
+          <w:iCs/>
+          <w:lang w:val="en-US"/>
+        </w:rPr>
+        <w:t xml:space="preserve"> (borderline passing)</w:t>
+      </w:r>
+      <w:r>
+        <w:rPr>
+          <w:i/>
+          <w:iCs/>
+          <w:lang w:val="en-US"/>
+        </w:rPr>
+        <w:t xml:space="preserve">. </w:t>
+      </w:r>
+      <w:r>
+        <w:rPr>
+          <w:i/>
+          <w:iCs/>
+          <w:lang w:val="en-US"/>
+        </w:rPr>
+        <w:t>Like</w:t>
+      </w:r>
+      <w:r>
+        <w:rPr>
+          <w:i/>
+          <w:iCs/>
+          <w:lang w:val="en-US"/>
+        </w:rPr>
+        <w:t xml:space="preserve"> some of the other courses I have taken</w:t>
+      </w:r>
+      <w:r>
+        <w:rPr>
+          <w:i/>
+          <w:iCs/>
+          <w:lang w:val="en-US"/>
+        </w:rPr>
+        <w:t xml:space="preserve">, there was an alternate marking scheme where if you did significantly better on your final </w:t>
+      </w:r>
+      <w:r>
+        <w:rPr>
+          <w:i/>
+          <w:iCs/>
+          <w:lang w:val="en-US"/>
+        </w:rPr>
+        <w:t xml:space="preserve">exam then </w:t>
+      </w:r>
+      <w:r>
+        <w:rPr>
+          <w:i/>
+          <w:iCs/>
+          <w:lang w:val="en-US"/>
+        </w:rPr>
+        <w:t>the weightings of the midterm and final would be adjusted. When I heard this, I packed my books and my laptop</w:t>
+      </w:r>
+      <w:r>
+        <w:rPr>
+          <w:i/>
+          <w:iCs/>
+          <w:lang w:val="en-US"/>
+        </w:rPr>
+        <w:t xml:space="preserve"> and studied in the library for what felt like an entire week.</w:t>
+      </w:r>
+      <w:r>
+        <w:rPr>
+          <w:i/>
+          <w:iCs/>
+          <w:lang w:val="en-US"/>
+        </w:rPr>
+        <w:t xml:space="preserve"> I did </w:t>
+      </w:r>
+      <w:r>
+        <w:rPr>
+          <w:i/>
+          <w:iCs/>
+          <w:lang w:val="en-US"/>
+        </w:rPr>
+        <w:t>all</w:t>
+      </w:r>
+      <w:r>
+        <w:rPr>
+          <w:i/>
+          <w:iCs/>
+          <w:lang w:val="en-US"/>
+        </w:rPr>
+        <w:t xml:space="preserve"> the previous midterms &amp; finals on the </w:t>
+      </w:r>
+      <w:r>
+        <w:rPr>
+          <w:i/>
+          <w:iCs/>
+          <w:lang w:val="en-US"/>
+        </w:rPr>
+        <w:t>ECE</w:t>
+      </w:r>
+      <w:r>
+        <w:rPr>
+          <w:i/>
+          <w:iCs/>
+          <w:lang w:val="en-US"/>
+        </w:rPr>
+        <w:t xml:space="preserve"> drive and kept reviewing </w:t>
+      </w:r>
+      <w:r>
+        <w:rPr>
+          <w:i/>
+          <w:iCs/>
+          <w:lang w:val="en-US"/>
+        </w:rPr>
+        <w:t>the</w:t>
+      </w:r>
+      <w:r>
+        <w:rPr>
+          <w:i/>
+          <w:iCs/>
+          <w:lang w:val="en-US"/>
+        </w:rPr>
+        <w:t xml:space="preserve"> concepts until I was able to teach my friends with ease.</w:t>
+      </w:r>
+      <w:r>
+        <w:rPr>
+          <w:i/>
+          <w:iCs/>
+          <w:lang w:val="en-US"/>
+        </w:rPr>
+        <w:t xml:space="preserve"> Luckily, my efforts paid off and I was able to pull an 85%+ despite the course being notoriously hard</w:t>
+      </w:r>
+      <w:r>
+        <w:rPr>
+          <w:i/>
+          <w:iCs/>
+          <w:lang w:val="en-US"/>
+        </w:rPr>
+        <w:t xml:space="preserve"> and a horrendous midterm mark.</w:t>
+      </w:r>
     </w:p>
     <w:p>
       <w:pPr>
@@ -3073,450 +4399,447 @@
           <w:lang w:val="en-US"/>
         </w:rPr>
       </w:pPr>
-      <w:r>
+    </w:p>
+    <w:p>
+      <w:pPr>
+        <w:jc w:val="both"/>
         <w:rPr>
           <w:b/>
           <w:bCs/>
           <w:u w:val="single"/>
           <w:lang w:val="en-US"/>
         </w:rPr>
-        <w:t>ECE 106</w:t>
-      </w:r>
-    </w:p>
-    <w:p>
-      <w:pPr>
-        <w:jc w:val="both"/>
-        <w:rPr>
-          <w:i/>
-          <w:iCs/>
-          <w:lang w:val="en-US"/>
-        </w:rPr>
-      </w:pPr>
-      <w:r>
-        <w:rPr>
-          <w:i/>
-          <w:iCs/>
-          <w:lang w:val="en-US"/>
-        </w:rPr>
-        <w:t xml:space="preserve">This was probably the toughest course in 1B hands down. This course is about Electricity and Magnetism and you will learn about </w:t>
-      </w:r>
-      <w:r>
-        <w:rPr>
-          <w:i/>
-          <w:iCs/>
-          <w:lang w:val="en-US"/>
-        </w:rPr>
-        <w:t xml:space="preserve">how </w:t>
-      </w:r>
-      <w:r>
-        <w:rPr>
-          <w:i/>
-          <w:iCs/>
-          <w:lang w:val="en-US"/>
-        </w:rPr>
-        <w:t xml:space="preserve">electric fields and magnetic fields work. This course was taught by Professor Saini who I think is one of the smartest and clearest teachers </w:t>
-      </w:r>
-      <w:r>
-        <w:rPr>
-          <w:i/>
-          <w:iCs/>
-          <w:lang w:val="en-US"/>
-        </w:rPr>
-        <w:t>in the ECE undergraduate department</w:t>
-      </w:r>
-      <w:r>
-        <w:rPr>
-          <w:i/>
-          <w:iCs/>
-          <w:lang w:val="en-US"/>
-        </w:rPr>
-        <w:t xml:space="preserve">. </w:t>
-      </w:r>
-      <w:r>
-        <w:rPr>
-          <w:i/>
-          <w:iCs/>
-          <w:lang w:val="en-US"/>
-        </w:rPr>
-        <w:t>At the current time that I am writing this, he leads our cohort’s seminar and he is a great resource</w:t>
-      </w:r>
-      <w:r>
-        <w:rPr>
-          <w:i/>
-          <w:iCs/>
-          <w:lang w:val="en-US"/>
-        </w:rPr>
-        <w:t>/mentor</w:t>
-      </w:r>
-      <w:r>
-        <w:rPr>
-          <w:i/>
-          <w:iCs/>
-          <w:lang w:val="en-US"/>
-        </w:rPr>
-        <w:t xml:space="preserve"> for any question</w:t>
-      </w:r>
-      <w:r>
-        <w:rPr>
-          <w:i/>
-          <w:iCs/>
-          <w:lang w:val="en-US"/>
-        </w:rPr>
-        <w:t>s</w:t>
-      </w:r>
-      <w:r>
-        <w:rPr>
-          <w:i/>
-          <w:iCs/>
-          <w:lang w:val="en-US"/>
-        </w:rPr>
-        <w:t xml:space="preserve"> that you may have. </w:t>
-      </w:r>
-      <w:r>
-        <w:rPr>
-          <w:i/>
-          <w:iCs/>
-          <w:lang w:val="en-US"/>
-        </w:rPr>
-        <w:t>He genuinely cares about the students and</w:t>
-      </w:r>
-      <w:r>
-        <w:rPr>
-          <w:i/>
-          <w:iCs/>
-          <w:lang w:val="en-US"/>
-        </w:rPr>
-        <w:t>is</w:t>
-      </w:r>
-      <w:r>
-        <w:rPr>
-          <w:i/>
-          <w:iCs/>
-          <w:lang w:val="en-US"/>
-        </w:rPr>
-        <w:t xml:space="preserve"> also</w:t>
-      </w:r>
-      <w:r>
-        <w:rPr>
-          <w:i/>
-          <w:iCs/>
-          <w:lang w:val="en-US"/>
-        </w:rPr>
-        <w:t xml:space="preserve"> very passionate about the course</w:t>
-      </w:r>
-      <w:r>
-        <w:rPr>
-          <w:i/>
-          <w:iCs/>
-          <w:lang w:val="en-US"/>
-        </w:rPr>
-        <w:t>. However,</w:t>
-      </w:r>
-      <w:r>
-        <w:rPr>
-          <w:i/>
-          <w:iCs/>
-          <w:lang w:val="en-US"/>
-        </w:rPr>
-        <w:t xml:space="preserve"> </w:t>
-      </w:r>
-      <w:r>
-        <w:rPr>
-          <w:i/>
-          <w:iCs/>
-          <w:lang w:val="en-US"/>
-        </w:rPr>
-        <w:t>he is known to be a gatekeeper</w:t>
-      </w:r>
-      <w:r>
-        <w:rPr>
-          <w:i/>
-          <w:iCs/>
-          <w:lang w:val="en-US"/>
-        </w:rPr>
-        <w:t xml:space="preserve">. </w:t>
-      </w:r>
-      <w:r>
-        <w:rPr>
-          <w:i/>
-          <w:iCs/>
-          <w:lang w:val="en-US"/>
-        </w:rPr>
-        <w:t xml:space="preserve">His exams really test your understanding of the material and just pure memorization will not work in this course. </w:t>
-      </w:r>
-    </w:p>
-    <w:p>
-      <w:pPr>
-        <w:jc w:val="both"/>
-        <w:rPr>
-          <w:i/>
-          <w:iCs/>
-          <w:lang w:val="en-US"/>
-        </w:rPr>
-      </w:pPr>
-      <w:r>
-        <w:rPr>
-          <w:i/>
-          <w:iCs/>
-          <w:lang w:val="en-US"/>
-        </w:rPr>
-        <w:t>This course pairs well</w:t>
-      </w:r>
-      <w:r>
-        <w:rPr>
-          <w:i/>
-          <w:iCs/>
-          <w:lang w:val="en-US"/>
-        </w:rPr>
-        <w:t xml:space="preserve"> really</w:t>
-      </w:r>
-      <w:r>
-        <w:rPr>
-          <w:i/>
-          <w:iCs/>
-          <w:lang w:val="en-US"/>
-        </w:rPr>
-        <w:t xml:space="preserve"> with MATH 119 as the concepts you learn in Calculus will be needed to calculate fields around 3D objects. </w:t>
-      </w:r>
-      <w:r>
-        <w:rPr>
-          <w:i/>
-          <w:iCs/>
-          <w:lang w:val="en-US"/>
-        </w:rPr>
-        <w:t>This course has weekly quizzes so make sure you attend the tutorials.</w:t>
-      </w:r>
-      <w:r>
-        <w:rPr>
-          <w:i/>
-          <w:iCs/>
-          <w:lang w:val="en-US"/>
-        </w:rPr>
-        <w:t xml:space="preserve"> For the midterm, the format is similar to ECE 105. There is an individual midterm that you write and after that you will get in groups (based on your own choice) and solve a set of different questions together. </w:t>
-      </w:r>
-      <w:r>
-        <w:rPr>
-          <w:i/>
-          <w:iCs/>
-          <w:lang w:val="en-US"/>
-        </w:rPr>
-        <w:t>Obviously</w:t>
-      </w:r>
-      <w:r>
-        <w:rPr>
-          <w:i/>
-          <w:iCs/>
-          <w:lang w:val="en-US"/>
-        </w:rPr>
-        <w:t xml:space="preserve"> from year to year, the format may </w:t>
-      </w:r>
-      <w:r>
-        <w:rPr>
-          <w:i/>
-          <w:iCs/>
-          <w:lang w:val="en-US"/>
-        </w:rPr>
-        <w:t>change,</w:t>
-      </w:r>
-      <w:r>
-        <w:rPr>
-          <w:i/>
-          <w:iCs/>
-          <w:lang w:val="en-US"/>
-        </w:rPr>
-        <w:t xml:space="preserve"> and I am just writing down my own experiences. </w:t>
-      </w:r>
-    </w:p>
-    <w:p>
-      <w:pPr>
-        <w:jc w:val="both"/>
-        <w:rPr>
-          <w:i/>
-          <w:iCs/>
-          <w:lang w:val="en-US"/>
-        </w:rPr>
-      </w:pPr>
-      <w:r>
-        <w:rPr>
-          <w:i/>
-          <w:iCs/>
-          <w:lang w:val="en-US"/>
-        </w:rPr>
-        <w:lastRenderedPageBreak/>
-        <w:t>After I wrote the midterm, I truly understood why previous upper year feared ECE 106. At least in my cohort, a lot of the students (probably 60+</w:t>
-      </w:r>
-      <w:r>
-        <w:rPr>
-          <w:i/>
-          <w:iCs/>
-          <w:lang w:val="en-US"/>
-        </w:rPr>
-        <w:t>%</w:t>
-      </w:r>
-      <w:r>
-        <w:rPr>
-          <w:i/>
-          <w:iCs/>
-          <w:lang w:val="en-US"/>
-        </w:rPr>
-        <w:t xml:space="preserve">) do not really care about physics, math, electricity &amp; magnetism, </w:t>
-      </w:r>
-      <w:r>
-        <w:rPr>
-          <w:i/>
-          <w:iCs/>
-          <w:lang w:val="en-US"/>
-        </w:rPr>
-        <w:t xml:space="preserve">etc. Instead they care abut being an engineer and programming. </w:t>
-      </w:r>
-      <w:r>
-        <w:rPr>
-          <w:i/>
-          <w:iCs/>
-          <w:lang w:val="en-US"/>
-        </w:rPr>
-        <w:t xml:space="preserve">You may ask why I brought this up and the answer is that </w:t>
-      </w:r>
-      <w:r>
-        <w:rPr>
-          <w:i/>
-          <w:iCs/>
-          <w:lang w:val="en-US"/>
-        </w:rPr>
-        <w:t>many of my peers including myself scored way lower than we wanted to in the midterm</w:t>
-      </w:r>
-      <w:r>
-        <w:rPr>
-          <w:i/>
-          <w:iCs/>
-          <w:lang w:val="en-US"/>
-        </w:rPr>
-        <w:t xml:space="preserve"> because we didn’t study hard enoug</w:t>
-      </w:r>
-      <w:r>
-        <w:rPr>
-          <w:i/>
-          <w:iCs/>
-          <w:lang w:val="en-US"/>
-        </w:rPr>
-        <w:t>h and learn the material well</w:t>
-      </w:r>
-      <w:r>
-        <w:rPr>
-          <w:i/>
-          <w:iCs/>
-          <w:lang w:val="en-US"/>
-        </w:rPr>
-        <w:t xml:space="preserve"> or cared</w:t>
-      </w:r>
-      <w:r>
-        <w:rPr>
-          <w:i/>
-          <w:iCs/>
-          <w:lang w:val="en-US"/>
-        </w:rPr>
-        <w:t xml:space="preserve">. </w:t>
-      </w:r>
-      <w:r>
-        <w:rPr>
-          <w:i/>
-          <w:iCs/>
-          <w:lang w:val="en-US"/>
-        </w:rPr>
-        <w:t xml:space="preserve">The average was in the range of 55-60%. </w:t>
-      </w:r>
-    </w:p>
-    <w:p>
-      <w:pPr>
-        <w:jc w:val="both"/>
-        <w:rPr>
-          <w:i/>
-          <w:iCs/>
-          <w:lang w:val="en-US"/>
-        </w:rPr>
-      </w:pPr>
-      <w:r>
-        <w:rPr>
-          <w:i/>
-          <w:iCs/>
-          <w:lang w:val="en-US"/>
-        </w:rPr>
-        <w:t>When the finals came around, I had to grind as hard as possible. I was in the danger zone since my midterm mark was so low. Again, there was an alternate marking scheme where if you did significantly better on your final the weightings of the midterm and final would be adjusted. When I heard this, I packed my books and my laptop</w:t>
-      </w:r>
-      <w:r>
-        <w:rPr>
-          <w:i/>
-          <w:iCs/>
-          <w:lang w:val="en-US"/>
-        </w:rPr>
-        <w:t xml:space="preserve"> and studied in the library for what felt like an entire week.</w:t>
-      </w:r>
-      <w:r>
-        <w:rPr>
-          <w:i/>
-          <w:iCs/>
-          <w:lang w:val="en-US"/>
-        </w:rPr>
-        <w:t xml:space="preserve"> I did </w:t>
-      </w:r>
-      <w:r>
-        <w:rPr>
-          <w:i/>
-          <w:iCs/>
-          <w:lang w:val="en-US"/>
-        </w:rPr>
-        <w:t>all</w:t>
-      </w:r>
-      <w:r>
-        <w:rPr>
-          <w:i/>
-          <w:iCs/>
-          <w:lang w:val="en-US"/>
-        </w:rPr>
-        <w:t xml:space="preserve"> the previous midterms &amp; finals on the </w:t>
-      </w:r>
-      <w:r>
-        <w:rPr>
-          <w:i/>
-          <w:iCs/>
-          <w:lang w:val="en-US"/>
-        </w:rPr>
-        <w:t>ECE</w:t>
-      </w:r>
-      <w:r>
-        <w:rPr>
-          <w:i/>
-          <w:iCs/>
-          <w:lang w:val="en-US"/>
-        </w:rPr>
-        <w:t xml:space="preserve"> drive and kept reviewing my concepts until I was able to teach my friends with ease.</w:t>
-      </w:r>
-      <w:r>
-        <w:rPr>
-          <w:i/>
-          <w:iCs/>
-          <w:lang w:val="en-US"/>
-        </w:rPr>
-        <w:t xml:space="preserve"> Luckily, my efforts paid off and I was able to pull an 85%+ despite the course being notoriously hard</w:t>
-      </w:r>
-      <w:r>
-        <w:rPr>
-          <w:i/>
-          <w:iCs/>
-          <w:lang w:val="en-US"/>
-        </w:rPr>
-        <w:t xml:space="preserve"> and a horrendous midterm mark.</w:t>
-      </w:r>
-    </w:p>
-    <w:p>
-      <w:pPr>
-        <w:jc w:val="both"/>
+      </w:pPr>
+      <w:r>
         <w:rPr>
           <w:b/>
           <w:bCs/>
           <w:u w:val="single"/>
           <w:lang w:val="en-US"/>
         </w:rPr>
+        <w:t>ECE 140</w:t>
+      </w:r>
+    </w:p>
+    <w:p>
+      <w:pPr>
+        <w:jc w:val="both"/>
+        <w:rPr>
+          <w:i/>
+          <w:iCs/>
+          <w:lang w:val="en-US"/>
+        </w:rPr>
+      </w:pPr>
+      <w:r>
+        <w:rPr>
+          <w:i/>
+          <w:iCs/>
+          <w:lang w:val="en-US"/>
+        </w:rPr>
+        <w:t xml:space="preserve">This is the first linear circuits course that you will take. For some reason as an Electrical/Computer Engineer, they thought it would be smart to have the first circuits course in the 1B term instead of the 1A term. </w:t>
+      </w:r>
+      <w:r>
+        <w:rPr>
+          <w:i/>
+          <w:iCs/>
+          <w:lang w:val="en-US"/>
+        </w:rPr>
+        <w:t xml:space="preserve">This </w:t>
+      </w:r>
+      <w:r>
+        <w:rPr>
+          <w:i/>
+          <w:iCs/>
+          <w:lang w:val="en-US"/>
+        </w:rPr>
+        <w:t>course</w:t>
+      </w:r>
+      <w:r>
+        <w:rPr>
+          <w:i/>
+          <w:iCs/>
+          <w:lang w:val="en-US"/>
+        </w:rPr>
+        <w:t xml:space="preserve"> starts </w:t>
+      </w:r>
+      <w:r>
+        <w:rPr>
+          <w:i/>
+          <w:iCs/>
+          <w:lang w:val="en-US"/>
+        </w:rPr>
+        <w:t>off</w:t>
+      </w:r>
+      <w:r>
+        <w:rPr>
+          <w:i/>
+          <w:iCs/>
+          <w:lang w:val="en-US"/>
+        </w:rPr>
+        <w:t xml:space="preserve"> with the fundamentals and</w:t>
+      </w:r>
+      <w:r>
+        <w:rPr>
+          <w:i/>
+          <w:iCs/>
+          <w:lang w:val="en-US"/>
+        </w:rPr>
+        <w:t xml:space="preserve"> you will</w:t>
+      </w:r>
+      <w:r>
+        <w:rPr>
+          <w:i/>
+          <w:iCs/>
+          <w:lang w:val="en-US"/>
+        </w:rPr>
+        <w:t xml:space="preserve"> move on and tackle more complex circuits with the methods that you learn:</w:t>
+      </w:r>
+      <w:r>
+        <w:rPr>
+          <w:i/>
+          <w:iCs/>
+          <w:lang w:val="en-US"/>
+        </w:rPr>
+        <w:t xml:space="preserve"> node analysis, circuit analysis, superposition, etc. </w:t>
+      </w:r>
+      <w:r>
+        <w:rPr>
+          <w:i/>
+          <w:iCs/>
+          <w:lang w:val="en-US"/>
+        </w:rPr>
+        <w:t>Circuits is</w:t>
+      </w:r>
+      <w:r>
+        <w:rPr>
+          <w:i/>
+          <w:iCs/>
+          <w:lang w:val="en-US"/>
+        </w:rPr>
+        <w:t xml:space="preserve"> not intrinsically </w:t>
+      </w:r>
+      <w:r>
+        <w:rPr>
+          <w:i/>
+          <w:iCs/>
+          <w:lang w:val="en-US"/>
+        </w:rPr>
+        <w:t>difficult</w:t>
+      </w:r>
+      <w:r>
+        <w:rPr>
+          <w:i/>
+          <w:iCs/>
+          <w:lang w:val="en-US"/>
+        </w:rPr>
+        <w:t xml:space="preserve"> and many </w:t>
+      </w:r>
+      <w:r>
+        <w:rPr>
+          <w:i/>
+          <w:iCs/>
+          <w:lang w:val="en-US"/>
+        </w:rPr>
+        <w:t xml:space="preserve">of my classmates </w:t>
+      </w:r>
+      <w:r>
+        <w:rPr>
+          <w:i/>
+          <w:iCs/>
+          <w:lang w:val="en-US"/>
+        </w:rPr>
+        <w:t xml:space="preserve">found this course to be easy </w:t>
+      </w:r>
+      <w:r>
+        <w:rPr>
+          <w:i/>
+          <w:iCs/>
+          <w:lang w:val="en-US"/>
+        </w:rPr>
+        <w:t>if</w:t>
+      </w:r>
+      <w:r>
+        <w:rPr>
+          <w:i/>
+          <w:iCs/>
+          <w:lang w:val="en-US"/>
+        </w:rPr>
+        <w:t xml:space="preserve"> you have a strong foundation in circuits. </w:t>
+      </w:r>
+    </w:p>
+    <w:p>
+      <w:pPr>
+        <w:jc w:val="both"/>
+        <w:rPr>
+          <w:i/>
+          <w:iCs/>
+          <w:lang w:val="en-US"/>
+        </w:rPr>
+      </w:pPr>
+      <w:r>
+        <w:rPr>
+          <w:i/>
+          <w:iCs/>
+          <w:lang w:val="en-US"/>
+        </w:rPr>
+        <w:t xml:space="preserve">The math required in this course is not hard at all, it is very basic math. There are a lot of calculations and you need to be good at working with system of equations and solving for unknowns. </w:t>
+      </w:r>
+      <w:r>
+        <w:rPr>
+          <w:i/>
+          <w:iCs/>
+          <w:lang w:val="en-US"/>
+        </w:rPr>
+        <w:t>By doing practice problems and improving your speed</w:t>
+      </w:r>
+      <w:r>
+        <w:rPr>
+          <w:i/>
+          <w:iCs/>
+          <w:lang w:val="en-US"/>
+        </w:rPr>
+        <w:t>, it</w:t>
+      </w:r>
+      <w:r>
+        <w:rPr>
+          <w:i/>
+          <w:iCs/>
+          <w:lang w:val="en-US"/>
+        </w:rPr>
+        <w:t xml:space="preserve"> </w:t>
+      </w:r>
+      <w:r>
+        <w:rPr>
+          <w:i/>
+          <w:iCs/>
+          <w:lang w:val="en-US"/>
+        </w:rPr>
+        <w:t>will improve your mar</w:t>
+      </w:r>
+      <w:r>
+        <w:rPr>
+          <w:i/>
+          <w:iCs/>
+          <w:lang w:val="en-US"/>
+        </w:rPr>
+        <w:t>ks</w:t>
+      </w:r>
+      <w:r>
+        <w:rPr>
+          <w:i/>
+          <w:iCs/>
+          <w:lang w:val="en-US"/>
+        </w:rPr>
+        <w:t xml:space="preserve"> </w:t>
+      </w:r>
+      <w:r>
+        <w:rPr>
+          <w:i/>
+          <w:iCs/>
+          <w:lang w:val="en-US"/>
+        </w:rPr>
+        <w:t xml:space="preserve">tremendously. </w:t>
+      </w:r>
+      <w:r>
+        <w:rPr>
+          <w:i/>
+          <w:iCs/>
+          <w:lang w:val="en-US"/>
+        </w:rPr>
+        <w:t>Quite often</w:t>
+      </w:r>
+      <w:r>
+        <w:rPr>
+          <w:i/>
+          <w:iCs/>
+          <w:lang w:val="en-US"/>
+        </w:rPr>
+        <w:t>, I knew all the concepts and the different methods needed to solve the questions, however</w:t>
+      </w:r>
+      <w:r>
+        <w:rPr>
+          <w:i/>
+          <w:iCs/>
+          <w:lang w:val="en-US"/>
+        </w:rPr>
+        <w:t>,</w:t>
+      </w:r>
+      <w:r>
+        <w:rPr>
+          <w:i/>
+          <w:iCs/>
+          <w:lang w:val="en-US"/>
+        </w:rPr>
+        <w:t xml:space="preserve"> I was slow at solving them. </w:t>
+      </w:r>
+      <w:r>
+        <w:rPr>
+          <w:i/>
+          <w:iCs/>
+          <w:lang w:val="en-US"/>
+        </w:rPr>
+        <w:t>“Practice makes perfect”</w:t>
+      </w:r>
+      <w:r>
+        <w:rPr>
+          <w:i/>
+          <w:iCs/>
+          <w:lang w:val="en-US"/>
+        </w:rPr>
+        <w:t xml:space="preserve"> </w:t>
+      </w:r>
+      <w:r>
+        <w:rPr>
+          <w:i/>
+          <w:iCs/>
+          <w:lang w:val="en-US"/>
+        </w:rPr>
+        <w:t xml:space="preserve">is the </w:t>
+      </w:r>
+      <w:r>
+        <w:rPr>
+          <w:i/>
+          <w:iCs/>
+          <w:lang w:val="en-US"/>
+        </w:rPr>
+        <w:t>best advice that I can give in this cours</w:t>
+      </w:r>
+      <w:r>
+        <w:rPr>
+          <w:i/>
+          <w:iCs/>
+          <w:lang w:val="en-US"/>
+        </w:rPr>
+        <w:t>e.</w:t>
+      </w:r>
+    </w:p>
+    <w:p>
+      <w:pPr>
+        <w:jc w:val="both"/>
+        <w:rPr>
+          <w:i/>
+          <w:iCs/>
+          <w:lang w:val="en-US"/>
+        </w:rPr>
+      </w:pPr>
+      <w:r>
+        <w:rPr>
+          <w:i/>
+          <w:iCs/>
+          <w:lang w:val="en-US"/>
+        </w:rPr>
+        <w:t xml:space="preserve">From my own experiences, I was not able to solve all the midterm questions. I left the last </w:t>
+      </w:r>
+      <w:r>
+        <w:rPr>
+          <w:i/>
+          <w:iCs/>
+          <w:lang w:val="en-US"/>
+        </w:rPr>
+        <w:t>question</w:t>
+      </w:r>
+      <w:r>
+        <w:rPr>
+          <w:i/>
+          <w:iCs/>
+          <w:lang w:val="en-US"/>
+        </w:rPr>
+        <w:t xml:space="preserve"> empty which was the one that was worth the most marks. </w:t>
+      </w:r>
+      <w:r>
+        <w:rPr>
+          <w:i/>
+          <w:iCs/>
+          <w:lang w:val="en-US"/>
+        </w:rPr>
+        <w:t xml:space="preserve"> </w:t>
+      </w:r>
+      <w:r>
+        <w:rPr>
+          <w:i/>
+          <w:iCs/>
+          <w:lang w:val="en-US"/>
+        </w:rPr>
+        <w:t>After the midterm, I</w:t>
+      </w:r>
+      <w:r>
+        <w:rPr>
+          <w:i/>
+          <w:iCs/>
+          <w:lang w:val="en-US"/>
+        </w:rPr>
+        <w:t xml:space="preserve"> knew that the speed at which I was solving questions was not fast enough. I</w:t>
+      </w:r>
+      <w:r>
+        <w:rPr>
+          <w:i/>
+          <w:iCs/>
+          <w:lang w:val="en-US"/>
+        </w:rPr>
+        <w:t xml:space="preserve"> kept practicing circuit questions and really strengthened my fundamentals</w:t>
+      </w:r>
+      <w:r>
+        <w:rPr>
+          <w:i/>
+          <w:iCs/>
+          <w:lang w:val="en-US"/>
+        </w:rPr>
+        <w:t xml:space="preserve"> to solve faster</w:t>
+      </w:r>
+      <w:r>
+        <w:rPr>
+          <w:i/>
+          <w:iCs/>
+          <w:lang w:val="en-US"/>
+        </w:rPr>
+        <w:t xml:space="preserve">. When I wrote the final, I was able to finish at the </w:t>
+      </w:r>
+      <w:r>
+        <w:rPr>
+          <w:i/>
+          <w:iCs/>
+          <w:lang w:val="en-US"/>
+        </w:rPr>
+        <w:t>halfway</w:t>
+      </w:r>
+      <w:r>
+        <w:rPr>
+          <w:i/>
+          <w:iCs/>
+          <w:lang w:val="en-US"/>
+        </w:rPr>
+        <w:t xml:space="preserve"> mark because I practiced like crazy. </w:t>
+      </w:r>
+      <w:r>
+        <w:rPr>
+          <w:i/>
+          <w:iCs/>
+          <w:lang w:val="en-US"/>
+        </w:rPr>
+        <w:t xml:space="preserve">There are also labs in this course which you will be given a tool kit with some basic circuit components. These labs were </w:t>
+      </w:r>
+      <w:r>
+        <w:rPr>
+          <w:i/>
+          <w:iCs/>
+          <w:lang w:val="en-US"/>
+        </w:rPr>
+        <w:t>easy</w:t>
+      </w:r>
+      <w:r>
+        <w:rPr>
+          <w:i/>
+          <w:iCs/>
+          <w:lang w:val="en-US"/>
+        </w:rPr>
+        <w:t xml:space="preserve"> and are mark boosters. All you had to do was show up, build some simple circuits and apply the knowledge you learned in class to answer some questions (ex: what is the voltage at this node, what is the current flowing in this path, etc.)</w:t>
+      </w:r>
+    </w:p>
+    <w:p>
+      <w:pPr>
+        <w:jc w:val="both"/>
+        <w:rPr>
+          <w:lang w:val="en-US"/>
+        </w:rPr>
       </w:pPr>
     </w:p>
     <w:p>
@@ -3536,416 +4859,6 @@
           <w:u w:val="single"/>
           <w:lang w:val="en-US"/>
         </w:rPr>
-        <w:t>ECE 140</w:t>
-      </w:r>
-    </w:p>
-    <w:p>
-      <w:pPr>
-        <w:jc w:val="both"/>
-        <w:rPr>
-          <w:i/>
-          <w:iCs/>
-          <w:lang w:val="en-US"/>
-        </w:rPr>
-      </w:pPr>
-      <w:r>
-        <w:rPr>
-          <w:i/>
-          <w:iCs/>
-          <w:lang w:val="en-US"/>
-        </w:rPr>
-        <w:t xml:space="preserve">This is the first linear circuits course that you will take. For some reason as an Electrical/Computer Engineer, they thought it would be smart to have the first circuits course in the 1B term instead of the 1A term. </w:t>
-      </w:r>
-      <w:r>
-        <w:rPr>
-          <w:i/>
-          <w:iCs/>
-          <w:lang w:val="en-US"/>
-        </w:rPr>
-        <w:t xml:space="preserve">This </w:t>
-      </w:r>
-      <w:r>
-        <w:rPr>
-          <w:i/>
-          <w:iCs/>
-          <w:lang w:val="en-US"/>
-        </w:rPr>
-        <w:t>course</w:t>
-      </w:r>
-      <w:r>
-        <w:rPr>
-          <w:i/>
-          <w:iCs/>
-          <w:lang w:val="en-US"/>
-        </w:rPr>
-        <w:t xml:space="preserve"> starts of with the fundamentals and</w:t>
-      </w:r>
-      <w:r>
-        <w:rPr>
-          <w:i/>
-          <w:iCs/>
-          <w:lang w:val="en-US"/>
-        </w:rPr>
-        <w:t xml:space="preserve"> you will</w:t>
-      </w:r>
-      <w:r>
-        <w:rPr>
-          <w:i/>
-          <w:iCs/>
-          <w:lang w:val="en-US"/>
-        </w:rPr>
-        <w:t xml:space="preserve"> move on and tackle more complex circuits with the methods that you learn:</w:t>
-      </w:r>
-      <w:r>
-        <w:rPr>
-          <w:i/>
-          <w:iCs/>
-          <w:lang w:val="en-US"/>
-        </w:rPr>
-        <w:t xml:space="preserve"> node analysis, circuit analysis, superposition, etc. </w:t>
-      </w:r>
-      <w:r>
-        <w:rPr>
-          <w:i/>
-          <w:iCs/>
-          <w:lang w:val="en-US"/>
-        </w:rPr>
-        <w:t>Circuits is</w:t>
-      </w:r>
-      <w:r>
-        <w:rPr>
-          <w:i/>
-          <w:iCs/>
-          <w:lang w:val="en-US"/>
-        </w:rPr>
-        <w:t xml:space="preserve"> not intrinsically </w:t>
-      </w:r>
-      <w:r>
-        <w:rPr>
-          <w:i/>
-          <w:iCs/>
-          <w:lang w:val="en-US"/>
-        </w:rPr>
-        <w:t>difficult</w:t>
-      </w:r>
-      <w:r>
-        <w:rPr>
-          <w:i/>
-          <w:iCs/>
-          <w:lang w:val="en-US"/>
-        </w:rPr>
-        <w:t xml:space="preserve"> and many </w:t>
-      </w:r>
-      <w:r>
-        <w:rPr>
-          <w:i/>
-          <w:iCs/>
-          <w:lang w:val="en-US"/>
-        </w:rPr>
-        <w:t xml:space="preserve">of my classmates </w:t>
-      </w:r>
-      <w:r>
-        <w:rPr>
-          <w:i/>
-          <w:iCs/>
-          <w:lang w:val="en-US"/>
-        </w:rPr>
-        <w:t xml:space="preserve">found this course to be easy </w:t>
-      </w:r>
-      <w:r>
-        <w:rPr>
-          <w:i/>
-          <w:iCs/>
-          <w:lang w:val="en-US"/>
-        </w:rPr>
-        <w:t>if</w:t>
-      </w:r>
-      <w:r>
-        <w:rPr>
-          <w:i/>
-          <w:iCs/>
-          <w:lang w:val="en-US"/>
-        </w:rPr>
-        <w:t xml:space="preserve"> you have a strong foundation in circuits. </w:t>
-      </w:r>
-    </w:p>
-    <w:p>
-      <w:pPr>
-        <w:jc w:val="both"/>
-        <w:rPr>
-          <w:i/>
-          <w:iCs/>
-          <w:lang w:val="en-US"/>
-        </w:rPr>
-      </w:pPr>
-      <w:r>
-        <w:rPr>
-          <w:i/>
-          <w:iCs/>
-          <w:lang w:val="en-US"/>
-        </w:rPr>
-        <w:t xml:space="preserve">The math required in this course is not hard at all, it is very basic math. There are a lot of calculations and you need to be good at working with system of equations and solving for unknowns. </w:t>
-      </w:r>
-      <w:r>
-        <w:rPr>
-          <w:i/>
-          <w:iCs/>
-          <w:lang w:val="en-US"/>
-        </w:rPr>
-        <w:t>By doing practice problems and improving your speed</w:t>
-      </w:r>
-      <w:r>
-        <w:rPr>
-          <w:i/>
-          <w:iCs/>
-          <w:lang w:val="en-US"/>
-        </w:rPr>
-        <w:t>, it</w:t>
-      </w:r>
-      <w:r>
-        <w:rPr>
-          <w:i/>
-          <w:iCs/>
-          <w:lang w:val="en-US"/>
-        </w:rPr>
-        <w:t xml:space="preserve"> </w:t>
-      </w:r>
-      <w:r>
-        <w:rPr>
-          <w:i/>
-          <w:iCs/>
-          <w:lang w:val="en-US"/>
-        </w:rPr>
-        <w:t>will improve your mar</w:t>
-      </w:r>
-      <w:r>
-        <w:rPr>
-          <w:i/>
-          <w:iCs/>
-          <w:lang w:val="en-US"/>
-        </w:rPr>
-        <w:t>ks</w:t>
-      </w:r>
-      <w:r>
-        <w:rPr>
-          <w:i/>
-          <w:iCs/>
-          <w:lang w:val="en-US"/>
-        </w:rPr>
-        <w:t xml:space="preserve"> </w:t>
-      </w:r>
-      <w:r>
-        <w:rPr>
-          <w:i/>
-          <w:iCs/>
-          <w:lang w:val="en-US"/>
-        </w:rPr>
-        <w:t xml:space="preserve">tremendously. </w:t>
-      </w:r>
-      <w:r>
-        <w:rPr>
-          <w:i/>
-          <w:iCs/>
-          <w:lang w:val="en-US"/>
-        </w:rPr>
-        <w:t>Quite often</w:t>
-      </w:r>
-      <w:r>
-        <w:rPr>
-          <w:i/>
-          <w:iCs/>
-          <w:lang w:val="en-US"/>
-        </w:rPr>
-        <w:t xml:space="preserve">, I knew all the concepts and the different methods needed to solve the questions, however I was slow at solving them. </w:t>
-      </w:r>
-      <w:r>
-        <w:rPr>
-          <w:i/>
-          <w:iCs/>
-          <w:lang w:val="en-US"/>
-        </w:rPr>
-        <w:t>“Practice makes perfect”</w:t>
-      </w:r>
-      <w:r>
-        <w:rPr>
-          <w:i/>
-          <w:iCs/>
-          <w:lang w:val="en-US"/>
-        </w:rPr>
-        <w:t xml:space="preserve"> </w:t>
-      </w:r>
-      <w:r>
-        <w:rPr>
-          <w:i/>
-          <w:iCs/>
-          <w:lang w:val="en-US"/>
-        </w:rPr>
-        <w:t xml:space="preserve">is the </w:t>
-      </w:r>
-      <w:r>
-        <w:rPr>
-          <w:i/>
-          <w:iCs/>
-          <w:lang w:val="en-US"/>
-        </w:rPr>
-        <w:t>best advice that I can give in this cours</w:t>
-      </w:r>
-      <w:r>
-        <w:rPr>
-          <w:i/>
-          <w:iCs/>
-          <w:lang w:val="en-US"/>
-        </w:rPr>
-        <w:t>e.</w:t>
-      </w:r>
-    </w:p>
-    <w:p>
-      <w:pPr>
-        <w:jc w:val="both"/>
-        <w:rPr>
-          <w:i/>
-          <w:iCs/>
-          <w:lang w:val="en-US"/>
-        </w:rPr>
-      </w:pPr>
-      <w:r>
-        <w:rPr>
-          <w:i/>
-          <w:iCs/>
-          <w:lang w:val="en-US"/>
-        </w:rPr>
-        <w:t xml:space="preserve">From my own experiences, I was not able to solve all the midterm questions. I left the last </w:t>
-      </w:r>
-      <w:r>
-        <w:rPr>
-          <w:i/>
-          <w:iCs/>
-          <w:lang w:val="en-US"/>
-        </w:rPr>
-        <w:t>question</w:t>
-      </w:r>
-      <w:r>
-        <w:rPr>
-          <w:i/>
-          <w:iCs/>
-          <w:lang w:val="en-US"/>
-        </w:rPr>
-        <w:t xml:space="preserve"> empty which was the one that was worth the most marks. </w:t>
-      </w:r>
-      <w:r>
-        <w:rPr>
-          <w:i/>
-          <w:iCs/>
-          <w:lang w:val="en-US"/>
-        </w:rPr>
-        <w:t xml:space="preserve"> </w:t>
-      </w:r>
-      <w:r>
-        <w:rPr>
-          <w:i/>
-          <w:iCs/>
-          <w:lang w:val="en-US"/>
-        </w:rPr>
-        <w:t>After the midterm, I</w:t>
-      </w:r>
-      <w:r>
-        <w:rPr>
-          <w:i/>
-          <w:iCs/>
-          <w:lang w:val="en-US"/>
-        </w:rPr>
-        <w:t xml:space="preserve"> knew that the speed at which I was solving questions was not fast enough. I</w:t>
-      </w:r>
-      <w:r>
-        <w:rPr>
-          <w:i/>
-          <w:iCs/>
-          <w:lang w:val="en-US"/>
-        </w:rPr>
-        <w:t xml:space="preserve"> kept practicing circuit questions and really strengthened my fundamentals</w:t>
-      </w:r>
-      <w:r>
-        <w:rPr>
-          <w:i/>
-          <w:iCs/>
-          <w:lang w:val="en-US"/>
-        </w:rPr>
-        <w:t xml:space="preserve"> to solve faster</w:t>
-      </w:r>
-      <w:r>
-        <w:rPr>
-          <w:i/>
-          <w:iCs/>
-          <w:lang w:val="en-US"/>
-        </w:rPr>
-        <w:t xml:space="preserve">. When I wrote the final, I was able to finish at the </w:t>
-      </w:r>
-      <w:r>
-        <w:rPr>
-          <w:i/>
-          <w:iCs/>
-          <w:lang w:val="en-US"/>
-        </w:rPr>
-        <w:t>halfway</w:t>
-      </w:r>
-      <w:r>
-        <w:rPr>
-          <w:i/>
-          <w:iCs/>
-          <w:lang w:val="en-US"/>
-        </w:rPr>
-        <w:t xml:space="preserve"> mark because I practiced like crazy. </w:t>
-      </w:r>
-      <w:r>
-        <w:rPr>
-          <w:i/>
-          <w:iCs/>
-          <w:lang w:val="en-US"/>
-        </w:rPr>
-        <w:t xml:space="preserve">There are also labs in this course which you will be given a tool kit with some basic circuit components. These labs were </w:t>
-      </w:r>
-      <w:r>
-        <w:rPr>
-          <w:i/>
-          <w:iCs/>
-          <w:lang w:val="en-US"/>
-        </w:rPr>
-        <w:t>easy</w:t>
-      </w:r>
-      <w:r>
-        <w:rPr>
-          <w:i/>
-          <w:iCs/>
-          <w:lang w:val="en-US"/>
-        </w:rPr>
-        <w:t xml:space="preserve"> and are mark boosters. All you had to do was show up, build some simple circuits and apply the knowledge you learned in class to answer some questions (ex: what is the voltage at this node, what is the current flowing in this path, etc.)</w:t>
-      </w:r>
-    </w:p>
-    <w:p>
-      <w:pPr>
-        <w:jc w:val="both"/>
-        <w:rPr>
-          <w:lang w:val="en-US"/>
-        </w:rPr>
-      </w:pPr>
-    </w:p>
-    <w:p>
-      <w:pPr>
-        <w:jc w:val="both"/>
-        <w:rPr>
-          <w:b/>
-          <w:bCs/>
-          <w:u w:val="single"/>
-          <w:lang w:val="en-US"/>
-        </w:rPr>
-      </w:pPr>
-      <w:r>
-        <w:rPr>
-          <w:b/>
-          <w:bCs/>
-          <w:u w:val="single"/>
-          <w:lang w:val="en-US"/>
-        </w:rPr>
         <w:t>ECE 204</w:t>
       </w:r>
     </w:p>
@@ -3980,16 +4893,7 @@
           <w:iCs/>
           <w:lang w:val="en-US"/>
         </w:rPr>
-        <w:t xml:space="preserve">To be honest, I can see the appeal to this course and the importance but </w:t>
-      </w:r>
-      <w:r>
-        <w:rPr>
-          <w:i/>
-          <w:iCs/>
-          <w:lang w:val="en-US"/>
-        </w:rPr>
-        <w:lastRenderedPageBreak/>
-        <w:t>for some reason our class hated this course.</w:t>
+        <w:t>To be honest, I can see the appeal to this course and the importance but for some reason our class hated this course.</w:t>
       </w:r>
       <w:r>
         <w:rPr>
@@ -4048,7 +4952,16 @@
           <w:iCs/>
           <w:lang w:val="en-US"/>
         </w:rPr>
-        <w:t xml:space="preserve">I found that it was just a bunch of random information crammed together. Although we are provided with the lecture notes, there were a lot of mistakes and </w:t>
+        <w:t xml:space="preserve">I found that it was just a bunch of random information crammed together. Although we are provided with the lecture notes, there were a </w:t>
+      </w:r>
+      <w:r>
+        <w:rPr>
+          <w:i/>
+          <w:iCs/>
+          <w:lang w:val="en-US"/>
+        </w:rPr>
+        <w:lastRenderedPageBreak/>
+        <w:t xml:space="preserve">lot of mistakes and </w:t>
       </w:r>
       <w:r>
         <w:rPr>
@@ -4436,7 +5349,93 @@
           <w:i/>
           <w:iCs/>
         </w:rPr>
-        <w:t xml:space="preserve"> a type of hardware language where we can interact directly with the processor and its registers. In the past, ARM architecture was taught but as the technology advances RISC-V has become the new standard of teaching for ECE 222. This course was fun because we started to dive into what Computer </w:t>
+        <w:t xml:space="preserve"> a type of hardware language where we can interact directly with the processor and its registers. In the past, ARM architecture was taught but as the technology advances RISC-V has become the new standard of teaching for ECE 222. This course was fun because we started to dive into what Computer Engineering i</w:t>
+      </w:r>
+      <w:r>
+        <w:rPr>
+          <w:i/>
+          <w:iCs/>
+        </w:rPr>
+        <w:t xml:space="preserve">s </w:t>
+      </w:r>
+      <w:r>
+        <w:rPr>
+          <w:i/>
+          <w:iCs/>
+        </w:rPr>
+        <w:t>about</w:t>
+      </w:r>
+      <w:r>
+        <w:rPr>
+          <w:i/>
+          <w:iCs/>
+        </w:rPr>
+        <w:t xml:space="preserve">. </w:t>
+      </w:r>
+      <w:r>
+        <w:rPr>
+          <w:i/>
+          <w:iCs/>
+        </w:rPr>
+        <w:t xml:space="preserve">We learned about how a processor works, registers, and how instructions are carried out in a processor. </w:t>
+      </w:r>
+      <w:r>
+        <w:rPr>
+          <w:i/>
+          <w:iCs/>
+        </w:rPr>
+        <w:t xml:space="preserve"> </w:t>
+      </w:r>
+    </w:p>
+    <w:p>
+      <w:pPr>
+        <w:jc w:val="both"/>
+        <w:rPr>
+          <w:i/>
+          <w:iCs/>
+        </w:rPr>
+      </w:pPr>
+      <w:r>
+        <w:rPr>
+          <w:i/>
+          <w:iCs/>
+        </w:rPr>
+        <w:t>This course had a lab, midterm and a final. The labs were where we programmed the FPGA’s with RISC-V instructions</w:t>
+      </w:r>
+      <w:r>
+        <w:rPr>
+          <w:i/>
+          <w:iCs/>
+        </w:rPr>
+        <w:t xml:space="preserve">. These </w:t>
+      </w:r>
+      <w:r>
+        <w:rPr>
+          <w:i/>
+          <w:iCs/>
+        </w:rPr>
+        <w:t xml:space="preserve">labs </w:t>
+      </w:r>
+      <w:r>
+        <w:rPr>
+          <w:i/>
+          <w:iCs/>
+        </w:rPr>
+        <w:t xml:space="preserve">were frustrating but quite rewarding when you </w:t>
+      </w:r>
+      <w:r>
+        <w:rPr>
+          <w:i/>
+          <w:iCs/>
+        </w:rPr>
+        <w:t xml:space="preserve">got them done. </w:t>
+      </w:r>
+      <w:r>
+        <w:rPr>
+          <w:i/>
+          <w:iCs/>
+        </w:rPr>
+        <w:t xml:space="preserve">My advice from ECE 124 labs also extends to ECE 222 labs: Get them done early because the labs become packed with </w:t>
       </w:r>
       <w:r>
         <w:rPr>
@@ -4444,93 +5443,7 @@
           <w:iCs/>
         </w:rPr>
         <w:lastRenderedPageBreak/>
-        <w:t>Engineering i</w:t>
-      </w:r>
-      <w:r>
-        <w:rPr>
-          <w:i/>
-          <w:iCs/>
-        </w:rPr>
-        <w:t xml:space="preserve">s </w:t>
-      </w:r>
-      <w:r>
-        <w:rPr>
-          <w:i/>
-          <w:iCs/>
-        </w:rPr>
-        <w:t>about</w:t>
-      </w:r>
-      <w:r>
-        <w:rPr>
-          <w:i/>
-          <w:iCs/>
-        </w:rPr>
-        <w:t xml:space="preserve">. </w:t>
-      </w:r>
-      <w:r>
-        <w:rPr>
-          <w:i/>
-          <w:iCs/>
-        </w:rPr>
-        <w:t xml:space="preserve">We learned about how a processor works, registers, and how instructions are carried out in a processor. </w:t>
-      </w:r>
-      <w:r>
-        <w:rPr>
-          <w:i/>
-          <w:iCs/>
-        </w:rPr>
-        <w:t xml:space="preserve"> </w:t>
-      </w:r>
-    </w:p>
-    <w:p>
-      <w:pPr>
-        <w:jc w:val="both"/>
-        <w:rPr>
-          <w:i/>
-          <w:iCs/>
-        </w:rPr>
-      </w:pPr>
-      <w:r>
-        <w:rPr>
-          <w:i/>
-          <w:iCs/>
-        </w:rPr>
-        <w:t>This course had a lab, midterm and a final. The labs were where we programmed the FPGA’s with RISC-V instructions</w:t>
-      </w:r>
-      <w:r>
-        <w:rPr>
-          <w:i/>
-          <w:iCs/>
-        </w:rPr>
-        <w:t xml:space="preserve">. These </w:t>
-      </w:r>
-      <w:r>
-        <w:rPr>
-          <w:i/>
-          <w:iCs/>
-        </w:rPr>
-        <w:t xml:space="preserve">labs </w:t>
-      </w:r>
-      <w:r>
-        <w:rPr>
-          <w:i/>
-          <w:iCs/>
-        </w:rPr>
-        <w:t xml:space="preserve">were frustrating but quite rewarding when you </w:t>
-      </w:r>
-      <w:r>
-        <w:rPr>
-          <w:i/>
-          <w:iCs/>
-        </w:rPr>
-        <w:t xml:space="preserve">got them done. </w:t>
-      </w:r>
-      <w:r>
-        <w:rPr>
-          <w:i/>
-          <w:iCs/>
-        </w:rPr>
-        <w:t xml:space="preserve">My advice from ECE 124 labs also extends to ECE 222 labs: Get them done early because the labs become packed with students as the deadline approaches. </w:t>
+        <w:t xml:space="preserve">students as the deadline approaches. </w:t>
       </w:r>
       <w:r>
         <w:rPr>
@@ -5185,7 +6098,73 @@
           <w:iCs/>
           <w:lang w:val="en-US"/>
         </w:rPr>
-        <w:t xml:space="preserve">This course is one of the most important courses you will take if you are a Computer Engineer that wants to focus on software jobs. In this course you will learn about common search/sort algorithms, data </w:t>
+        <w:t xml:space="preserve">This course is one of the most important courses you will take if you are a Computer Engineer that wants to focus on software jobs. In this course you will learn about common search/sort algorithms, data structures, dynamic programming, algorithm analysis, and graph theory. </w:t>
+      </w:r>
+      <w:r>
+        <w:rPr>
+          <w:i/>
+          <w:iCs/>
+          <w:lang w:val="en-US"/>
+        </w:rPr>
+        <w:t xml:space="preserve">These concepts that you learn are vital to your career as a software developer and will help immensely in interview questions. </w:t>
+      </w:r>
+    </w:p>
+    <w:p>
+      <w:pPr>
+        <w:jc w:val="both"/>
+        <w:rPr>
+          <w:i/>
+          <w:iCs/>
+          <w:lang w:val="en-US"/>
+        </w:rPr>
+      </w:pPr>
+      <w:r>
+        <w:rPr>
+          <w:i/>
+          <w:iCs/>
+          <w:lang w:val="en-US"/>
+        </w:rPr>
+        <w:t xml:space="preserve">In terms of course structure we had labs, 1 midterm and 1 final. </w:t>
+      </w:r>
+      <w:r>
+        <w:rPr>
+          <w:i/>
+          <w:iCs/>
+          <w:lang w:val="en-US"/>
+        </w:rPr>
+        <w:t>For labs, they were mostly just implementation of the concepts we learn in class. For example, we had to implement the functionality of a hashtable. These labs were not too hard but were time consuming as we wrote them in C</w:t>
+      </w:r>
+      <w:r>
+        <w:rPr>
+          <w:i/>
+          <w:iCs/>
+          <w:lang w:val="en-US"/>
+        </w:rPr>
+        <w:t>++.</w:t>
+      </w:r>
+      <w:r>
+        <w:rPr>
+          <w:i/>
+          <w:iCs/>
+          <w:lang w:val="en-US"/>
+        </w:rPr>
+        <w:t xml:space="preserve"> For the midterm, it was quite difficult. A lot of us got destroyed in the midterm because it was the first </w:t>
+      </w:r>
+      <w:r>
+        <w:rPr>
+          <w:i/>
+          <w:iCs/>
+          <w:lang w:val="en-US"/>
+        </w:rPr>
+        <w:t xml:space="preserve">time </w:t>
+      </w:r>
+      <w:r>
+        <w:rPr>
+          <w:i/>
+          <w:iCs/>
+          <w:lang w:val="en-US"/>
+        </w:rPr>
+        <w:t xml:space="preserve">we </w:t>
       </w:r>
       <w:r>
         <w:rPr>
@@ -5194,73 +6173,7 @@
           <w:lang w:val="en-US"/>
         </w:rPr>
         <w:lastRenderedPageBreak/>
-        <w:t xml:space="preserve">structures, dynamic programming, algorithm analysis, and graph theory. </w:t>
-      </w:r>
-      <w:r>
-        <w:rPr>
-          <w:i/>
-          <w:iCs/>
-          <w:lang w:val="en-US"/>
-        </w:rPr>
-        <w:t xml:space="preserve">These concepts that you learn are vital to your career as a software developer and will help immensely in interview questions. </w:t>
-      </w:r>
-    </w:p>
-    <w:p>
-      <w:pPr>
-        <w:jc w:val="both"/>
-        <w:rPr>
-          <w:i/>
-          <w:iCs/>
-          <w:lang w:val="en-US"/>
-        </w:rPr>
-      </w:pPr>
-      <w:r>
-        <w:rPr>
-          <w:i/>
-          <w:iCs/>
-          <w:lang w:val="en-US"/>
-        </w:rPr>
-        <w:t xml:space="preserve">In terms of course structure we had labs, 1 midterm and 1 final. </w:t>
-      </w:r>
-      <w:r>
-        <w:rPr>
-          <w:i/>
-          <w:iCs/>
-          <w:lang w:val="en-US"/>
-        </w:rPr>
-        <w:t>For labs, they were mostly just implementation of the concepts we learn in class. For example, we had to implement the functionality of a hashtable. These labs were not too hard but were time consuming as we wrote them in C</w:t>
-      </w:r>
-      <w:r>
-        <w:rPr>
-          <w:i/>
-          <w:iCs/>
-          <w:lang w:val="en-US"/>
-        </w:rPr>
-        <w:t>++.</w:t>
-      </w:r>
-      <w:r>
-        <w:rPr>
-          <w:i/>
-          <w:iCs/>
-          <w:lang w:val="en-US"/>
-        </w:rPr>
-        <w:t xml:space="preserve"> For the midterm, it was quite difficult. A lot of us got destroyed in the midterm because it was the first </w:t>
-      </w:r>
-      <w:r>
-        <w:rPr>
-          <w:i/>
-          <w:iCs/>
-          <w:lang w:val="en-US"/>
-        </w:rPr>
-        <w:t xml:space="preserve">time </w:t>
-      </w:r>
-      <w:r>
-        <w:rPr>
-          <w:i/>
-          <w:iCs/>
-          <w:lang w:val="en-US"/>
-        </w:rPr>
-        <w:t xml:space="preserve">we had to write code out by hand. </w:t>
+        <w:t xml:space="preserve">had to write code out by hand. </w:t>
       </w:r>
       <w:r>
         <w:rPr>
@@ -5706,15 +6619,7 @@
           <w:i/>
           <w:iCs/>
         </w:rPr>
-        <w:t xml:space="preserve">Honestly, I thought that the assignments and midterm were fair, and most students scored reasonably well (70%+). However, the final exam was hard and long. A lot of student’s marks dropped significantly because the wording of the problems was tricky and if you could not use a trick to help reduce the problem, you were not able to solve the question without a lot of work. This is the lowest mark I have gotten in all my undergrad, my final mark dropped about 20% since the midterms. The professor that taught this course </w:t>
-      </w:r>
-      <w:r>
-        <w:rPr>
-          <w:i/>
-          <w:iCs/>
-        </w:rPr>
-        <w:lastRenderedPageBreak/>
-        <w:t>was Professor Dabbagh and he did a good job teaching. His final exam was extremely hard, but this may have been because our assignment and midterm marks were high.</w:t>
+        <w:t>Honestly, I thought that the assignments and midterm were fair, and most students scored reasonably well (70%+). However, the final exam was hard and long. A lot of student’s marks dropped significantly because the wording of the problems was tricky and if you could not use a trick to help reduce the problem, you were not able to solve the question without a lot of work. This is the lowest mark I have gotten in all my undergrad, my final mark dropped about 20% since the midterms. The professor that taught this course was Professor Dabbagh and he did a good job teaching. His final exam was extremely hard, but this may have been because our assignment and midterm marks were high.</w:t>
       </w:r>
     </w:p>
     <w:p>
@@ -5759,6 +6664,7 @@
           <w:bCs/>
           <w:u w:val="single"/>
         </w:rPr>
+        <w:lastRenderedPageBreak/>
         <w:t>ECE 208</w:t>
       </w:r>
     </w:p>
@@ -6046,7 +6952,6 @@
           <w:u w:val="single"/>
           <w:lang w:val="en-US"/>
         </w:rPr>
-        <w:lastRenderedPageBreak/>
         <w:t>ECE 2</w:t>
       </w:r>
       <w:r>
@@ -6179,7 +7084,15 @@
           <w:i/>
           <w:iCs/>
         </w:rPr>
-        <w:t>He has very detailed notes and examples that go along well when he teaches</w:t>
+        <w:t xml:space="preserve">He has very detailed notes and examples that go along well when he </w:t>
+      </w:r>
+      <w:r>
+        <w:rPr>
+          <w:i/>
+          <w:iCs/>
+        </w:rPr>
+        <w:lastRenderedPageBreak/>
+        <w:t>teaches</w:t>
       </w:r>
       <w:r>
         <w:rPr>
@@ -6760,50 +7673,58 @@
           <w:u w:val="single"/>
           <w:lang w:val="en-US"/>
         </w:rPr>
+        <w:t>CLAS 104</w:t>
+      </w:r>
+    </w:p>
+    <w:p>
+      <w:pPr>
+        <w:jc w:val="both"/>
+        <w:rPr>
+          <w:i/>
+          <w:iCs/>
+          <w:lang w:val="en-US"/>
+        </w:rPr>
+      </w:pPr>
+      <w:r>
+        <w:rPr>
+          <w:i/>
+          <w:iCs/>
+          <w:lang w:val="en-US"/>
+        </w:rPr>
+        <w:t xml:space="preserve">This is the first elective I was able to take in my entire ECE undergraduate. This is one of the bird courses as suggest by many people at Waterloo. I took this course online and I thought it was a bird course as long as you put in some hours. I ended with a 96+ and I was able to finish the final exam (100 MC questions) in 30 minutes. My strategy was just to cram online practice problems the day before the exam. It proved to be </w:t>
+      </w:r>
+      <w:r>
+        <w:rPr>
+          <w:i/>
+          <w:iCs/>
+          <w:lang w:val="en-US"/>
+        </w:rPr>
+        <w:t>effective,</w:t>
+      </w:r>
+      <w:r>
+        <w:rPr>
+          <w:i/>
+          <w:iCs/>
+          <w:lang w:val="en-US"/>
+        </w:rPr>
+        <w:t xml:space="preserve"> but this might not be an optimal strategy if you are not good at memorizing short term.</w:t>
+      </w:r>
+      <w:r>
+        <w:rPr>
+          <w:i/>
+          <w:iCs/>
+          <w:lang w:val="en-US"/>
+        </w:rPr>
+        <w:t xml:space="preserve"> The course has online modules and weekly quizzes based on the assigned readings. It has 1 midterm that was </w:t>
+      </w:r>
+      <w:r>
+        <w:rPr>
+          <w:i/>
+          <w:iCs/>
+          <w:lang w:val="en-US"/>
+        </w:rPr>
         <w:lastRenderedPageBreak/>
-        <w:t>CLAS 104</w:t>
-      </w:r>
-    </w:p>
-    <w:p>
-      <w:pPr>
-        <w:jc w:val="both"/>
-        <w:rPr>
-          <w:i/>
-          <w:iCs/>
-          <w:lang w:val="en-US"/>
-        </w:rPr>
-      </w:pPr>
-      <w:r>
-        <w:rPr>
-          <w:i/>
-          <w:iCs/>
-          <w:lang w:val="en-US"/>
-        </w:rPr>
-        <w:t xml:space="preserve">This is the first elective I was able to take in my entire ECE undergraduate. This is one of the bird courses as suggest by many people at Waterloo. I took this course online and I thought it was a bird course as long as you put in some hours. I ended with a 96+ and I was able to finish the final exam (100 MC questions) in 30 minutes. My strategy was just to cram online practice problems the day before the exam. It proved to be </w:t>
-      </w:r>
-      <w:r>
-        <w:rPr>
-          <w:i/>
-          <w:iCs/>
-          <w:lang w:val="en-US"/>
-        </w:rPr>
-        <w:t>effective,</w:t>
-      </w:r>
-      <w:r>
-        <w:rPr>
-          <w:i/>
-          <w:iCs/>
-          <w:lang w:val="en-US"/>
-        </w:rPr>
-        <w:t xml:space="preserve"> but this might not be an optimal strategy if you are not good at memorizing short term.</w:t>
-      </w:r>
-      <w:r>
-        <w:rPr>
-          <w:i/>
-          <w:iCs/>
-          <w:lang w:val="en-US"/>
-        </w:rPr>
-        <w:t xml:space="preserve"> The course has online modules and weekly quizzes based on the assigned readings. It has 1 midterm that was about 75 questions and 1 final that was 100 question. There </w:t>
+        <w:t xml:space="preserve">about 75 questions and 1 final that was 100 question. There </w:t>
       </w:r>
       <w:r>
         <w:rPr>

</xml_diff>